<commit_message>
resume touchup round 3
</commit_message>
<xml_diff>
--- a/resumes/resume-antonio-abella.docx
+++ b/resumes/resume-antonio-abella.docx
@@ -1,189 +1,185 @@
 
 <file path=word/document.xml><?xml version="1.0" encoding="utf-8"?>
-<w:document xmlns:mc="http://schemas.openxmlformats.org/markup-compatibility/2006" xmlns:o="urn:schemas-microsoft-com:office:office" xmlns:r="http://schemas.openxmlformats.org/officeDocument/2006/relationships" xmlns:m="http://schemas.openxmlformats.org/officeDocument/2006/math" xmlns:v="urn:schemas-microsoft-com:vml" xmlns:wp="http://schemas.openxmlformats.org/drawingml/2006/wordprocessingDrawing" xmlns:w10="urn:schemas-microsoft-com:office:word" xmlns:w="http://schemas.openxmlformats.org/wordprocessingml/2006/main" xmlns:wne="http://schemas.microsoft.com/office/word/2006/wordml" xmlns:sl="http://schemas.openxmlformats.org/schemaLibrary/2006/main" xmlns:a="http://schemas.openxmlformats.org/drawingml/2006/main" xmlns:pic="http://schemas.openxmlformats.org/drawingml/2006/picture" xmlns:c="http://schemas.openxmlformats.org/drawingml/2006/chart" xmlns:lc="http://schemas.openxmlformats.org/drawingml/2006/lockedCanvas" xmlns:dgm="http://schemas.openxmlformats.org/drawingml/2006/diagram" xmlns:wps="http://schemas.microsoft.com/office/word/2010/wordprocessingShape" xmlns:wpg="http://schemas.microsoft.com/office/word/2010/wordprocessingGroup" xmlns:w14="http://schemas.microsoft.com/office/word/2010/wordml" xmlns:w15="http://schemas.microsoft.com/office/word/2012/wordml">
+<w:document xmlns:wp14="http://schemas.microsoft.com/office/word/2010/wordprocessingDrawing" xmlns:mc="http://schemas.openxmlformats.org/markup-compatibility/2006" xmlns:o="urn:schemas-microsoft-com:office:office" xmlns:r="http://schemas.openxmlformats.org/officeDocument/2006/relationships" xmlns:m="http://schemas.openxmlformats.org/officeDocument/2006/math" xmlns:v="urn:schemas-microsoft-com:vml" xmlns:wp="http://schemas.openxmlformats.org/drawingml/2006/wordprocessingDrawing" xmlns:w10="urn:schemas-microsoft-com:office:word" xmlns:w="http://schemas.openxmlformats.org/wordprocessingml/2006/main" xmlns:wne="http://schemas.microsoft.com/office/word/2006/wordml" xmlns:sl="http://schemas.openxmlformats.org/schemaLibrary/2006/main" xmlns:a="http://schemas.openxmlformats.org/drawingml/2006/main" xmlns:pic="http://schemas.openxmlformats.org/drawingml/2006/picture" xmlns:c="http://schemas.openxmlformats.org/drawingml/2006/chart" xmlns:lc="http://schemas.openxmlformats.org/drawingml/2006/lockedCanvas" xmlns:dgm="http://schemas.openxmlformats.org/drawingml/2006/diagram" xmlns:wps="http://schemas.microsoft.com/office/word/2010/wordprocessingShape" xmlns:wpg="http://schemas.microsoft.com/office/word/2010/wordprocessingGroup" xmlns:w14="http://schemas.microsoft.com/office/word/2010/wordml" xmlns:w15="http://schemas.microsoft.com/office/word/2012/wordml" mc:Ignorable="wp14">
   <w:body>
-    <w:p>
+    <w:p xmlns:wp14="http://schemas.microsoft.com/office/word/2010/wordml" wp14:textId="77777777">
       <w:pPr>
         <w:tabs>
           <w:tab w:val="left" w:pos="720"/>
           <w:tab w:val="left" w:pos="990"/>
           <w:tab w:val="left" w:pos="8640"/>
         </w:tabs>
-        <w:spacing w:after="0" w:before="0" w:line="240" w:lineRule="auto"/>
+        <w:spacing w:before="0" w:after="0" w:line="240" w:lineRule="auto"/>
         <w:ind w:left="0" w:right="0" w:firstLine="0"/>
         <w:jc w:val="center"/>
         <w:rPr>
-          <w:rFonts w:ascii="Arial" w:cs="Arial" w:eastAsia="Arial" w:hAnsi="Arial"/>
-          <w:color w:val="000000"/>
-          <w:sz w:val="36"/>
-          <w:szCs w:val="36"/>
-          <w:shd w:fill="auto" w:val="clear"/>
-          <w:vertAlign w:val="baseline"/>
-        </w:rPr>
-      </w:pPr>
-      <w:r>
-        <w:rPr>
-          <w:rFonts w:ascii="Arial" w:cs="Arial" w:eastAsia="Arial" w:hAnsi="Arial"/>
-          <w:color w:val="000000"/>
-          <w:sz w:val="36"/>
-          <w:szCs w:val="36"/>
-          <w:shd w:fill="auto" w:val="clear"/>
+          <w:rFonts w:ascii="Arial" w:hAnsi="Arial" w:eastAsia="Arial" w:cs="Arial"/>
+          <w:color w:val="000000"/>
+          <w:sz w:val="32"/>
+          <w:szCs w:val="32"/>
+          <w:shd w:val="clear" w:fill="auto"/>
+          <w:vertAlign w:val="baseline"/>
+        </w:rPr>
+      </w:pPr>
+      <w:r>
+        <w:rPr>
+          <w:rFonts w:ascii="Arial" w:hAnsi="Arial" w:eastAsia="Arial" w:cs="Arial"/>
+          <w:color w:val="000000"/>
+          <w:sz w:val="32"/>
+          <w:szCs w:val="32"/>
+          <w:shd w:val="clear" w:fill="auto"/>
           <w:vertAlign w:val="baseline"/>
           <w:rtl w:val="0"/>
         </w:rPr>
         <w:t xml:space="preserve">Antonio Abella</w:t>
       </w:r>
     </w:p>
-    <w:p>
-      <w:pPr>
-        <w:tabs>
-          <w:tab w:val="left" w:pos="720"/>
-          <w:tab w:val="left" w:pos="990"/>
-          <w:tab w:val="left" w:pos="8640"/>
-        </w:tabs>
-        <w:spacing w:after="0" w:before="0" w:line="240" w:lineRule="auto"/>
+    <w:p xmlns:wp14="http://schemas.microsoft.com/office/word/2010/wordml" wp14:textId="77777777">
+      <w:pPr>
+        <w:tabs>
+          <w:tab w:val="left" w:pos="8550"/>
+          <w:tab w:val="left" w:pos="8640"/>
+          <w:tab w:val="left" w:pos="10710"/>
+        </w:tabs>
+        <w:spacing w:before="0" w:after="0" w:line="240" w:lineRule="auto"/>
         <w:ind w:left="0" w:right="0" w:firstLine="0"/>
         <w:jc w:val="center"/>
         <w:rPr>
-          <w:rFonts w:ascii="Arial" w:cs="Arial" w:eastAsia="Arial" w:hAnsi="Arial"/>
+          <w:rFonts w:ascii="Arial" w:hAnsi="Arial" w:eastAsia="Arial" w:cs="Arial"/>
+          <w:color w:val="000000"/>
           <w:sz w:val="22"/>
           <w:szCs w:val="22"/>
-        </w:rPr>
-      </w:pPr>
-      <w:r>
-        <w:rPr>
-          <w:rFonts w:ascii="Arial" w:cs="Arial" w:eastAsia="Arial" w:hAnsi="Arial"/>
+          <w:vertAlign w:val="baseline"/>
+        </w:rPr>
+      </w:pPr>
+      <w:r>
+        <w:rPr>
+          <w:rFonts w:ascii="Arial" w:hAnsi="Arial" w:eastAsia="Arial" w:cs="Arial"/>
+          <w:color w:val="000000"/>
           <w:sz w:val="22"/>
           <w:szCs w:val="22"/>
-          <w:rtl w:val="0"/>
-        </w:rPr>
-        <w:t xml:space="preserve">DevOps Engineer</w:t>
-      </w:r>
-    </w:p>
-    <w:p>
+          <w:shd w:val="clear" w:fill="auto"/>
+          <w:vertAlign w:val="baseline"/>
+          <w:rtl w:val="0"/>
+        </w:rPr>
+        <w:t xml:space="preserve">DevOps Engineer | Fort Lauderdale, FL</w:t>
+      </w:r>
+      <w:r>
+        <w:rPr>
+          <w:rtl w:val="0"/>
+        </w:rPr>
+      </w:r>
+    </w:p>
+    <w:p xmlns:wp14="http://schemas.microsoft.com/office/word/2010/wordml" wp14:textId="77777777">
       <w:pPr>
         <w:tabs>
           <w:tab w:val="left" w:pos="8550"/>
           <w:tab w:val="left" w:pos="8640"/>
           <w:tab w:val="left" w:pos="10710"/>
         </w:tabs>
-        <w:spacing w:after="0" w:before="0" w:line="240" w:lineRule="auto"/>
+        <w:spacing w:before="0" w:after="0" w:line="240" w:lineRule="auto"/>
         <w:ind w:left="0" w:right="0" w:firstLine="0"/>
         <w:jc w:val="center"/>
         <w:rPr>
-          <w:rFonts w:ascii="Arial" w:cs="Arial" w:eastAsia="Arial" w:hAnsi="Arial"/>
+          <w:rFonts w:ascii="Arial" w:hAnsi="Arial" w:eastAsia="Arial" w:cs="Arial"/>
           <w:color w:val="000000"/>
           <w:sz w:val="22"/>
           <w:szCs w:val="22"/>
-          <w:shd w:fill="auto" w:val="clear"/>
-          <w:vertAlign w:val="baseline"/>
-        </w:rPr>
-      </w:pPr>
-      <w:r>
-        <w:rPr>
-          <w:rFonts w:ascii="Arial" w:cs="Arial" w:eastAsia="Arial" w:hAnsi="Arial"/>
+          <w:shd w:val="clear" w:fill="auto"/>
+          <w:vertAlign w:val="baseline"/>
+        </w:rPr>
+      </w:pPr>
+      <w:hyperlink r:id="rId6">
+        <w:r>
+          <w:rPr>
+            <w:rFonts w:ascii="Arial" w:hAnsi="Arial" w:eastAsia="Arial" w:cs="Arial"/>
+            <w:color w:val="0000ff"/>
+            <w:sz w:val="22"/>
+            <w:szCs w:val="22"/>
+            <w:u w:val="single"/>
+            <w:vertAlign w:val="baseline"/>
+            <w:rtl w:val="0"/>
+          </w:rPr>
+          <w:t xml:space="preserve">me@antonioabella.com</w:t>
+        </w:r>
+      </w:hyperlink>
+      <w:r>
+        <w:rPr>
+          <w:rFonts w:ascii="Arial" w:hAnsi="Arial" w:eastAsia="Arial" w:cs="Arial"/>
           <w:color w:val="000000"/>
           <w:sz w:val="22"/>
           <w:szCs w:val="22"/>
-          <w:shd w:fill="auto" w:val="clear"/>
-          <w:vertAlign w:val="baseline"/>
-          <w:rtl w:val="0"/>
-        </w:rPr>
-        <w:t xml:space="preserve">me@antonioabella.com</w:t>
-      </w:r>
-    </w:p>
-    <w:p>
+          <w:vertAlign w:val="baseline"/>
+          <w:rtl w:val="0"/>
+        </w:rPr>
+        <w:t xml:space="preserve"> | +1 305 926 6587</w:t>
+      </w:r>
+      <w:r>
+        <w:rPr>
+          <w:rtl w:val="0"/>
+        </w:rPr>
+      </w:r>
+    </w:p>
+    <w:p xmlns:wp14="http://schemas.microsoft.com/office/word/2010/wordml" wp14:textId="77777777">
       <w:pPr>
         <w:tabs>
           <w:tab w:val="left" w:pos="8550"/>
           <w:tab w:val="left" w:pos="8640"/>
           <w:tab w:val="left" w:pos="10710"/>
         </w:tabs>
-        <w:spacing w:after="0" w:before="0" w:line="240" w:lineRule="auto"/>
+        <w:spacing w:before="0" w:after="0" w:line="240" w:lineRule="auto"/>
         <w:ind w:left="0" w:right="0" w:firstLine="0"/>
-        <w:jc w:val="center"/>
-        <w:rPr>
-          <w:rFonts w:ascii="Arial" w:cs="Arial" w:eastAsia="Arial" w:hAnsi="Arial"/>
-          <w:color w:val="000000"/>
-          <w:sz w:val="22"/>
-          <w:szCs w:val="22"/>
-          <w:shd w:fill="auto" w:val="clear"/>
-          <w:vertAlign w:val="baseline"/>
-        </w:rPr>
-      </w:pPr>
-      <w:r>
-        <w:rPr>
-          <w:rFonts w:ascii="Arial" w:cs="Arial" w:eastAsia="Arial" w:hAnsi="Arial"/>
-          <w:color w:val="000000"/>
-          <w:sz w:val="22"/>
-          <w:szCs w:val="22"/>
-          <w:shd w:fill="auto" w:val="clear"/>
-          <w:vertAlign w:val="baseline"/>
-          <w:rtl w:val="0"/>
-        </w:rPr>
-        <w:t xml:space="preserve">+1 305 926 6587</w:t>
-      </w:r>
-    </w:p>
-    <w:p>
-      <w:pPr>
-        <w:tabs>
-          <w:tab w:val="left" w:pos="8550"/>
-          <w:tab w:val="left" w:pos="8640"/>
-          <w:tab w:val="left" w:pos="10710"/>
-        </w:tabs>
-        <w:spacing w:after="0" w:before="0" w:line="240" w:lineRule="auto"/>
-        <w:ind w:left="0" w:right="0" w:firstLine="0"/>
-        <w:jc w:val="left"/>
-        <w:rPr>
-          <w:rFonts w:ascii="Arial" w:cs="Arial" w:eastAsia="Arial" w:hAnsi="Arial"/>
+        <w:jc w:val="left"/>
+        <w:rPr>
+          <w:rFonts w:ascii="Arial" w:hAnsi="Arial" w:eastAsia="Arial" w:cs="Arial"/>
           <w:color w:val="000000"/>
           <w:sz w:val="24"/>
           <w:szCs w:val="24"/>
           <w:u w:val="single"/>
-          <w:shd w:fill="auto" w:val="clear"/>
-          <w:vertAlign w:val="baseline"/>
-        </w:rPr>
-      </w:pPr>
-      <w:r>
-        <w:rPr>
-          <w:rFonts w:ascii="Arial" w:cs="Arial" w:eastAsia="Arial" w:hAnsi="Arial"/>
+          <w:shd w:val="clear" w:fill="auto"/>
+          <w:vertAlign w:val="baseline"/>
+        </w:rPr>
+      </w:pPr>
+      <w:r>
+        <w:rPr>
+          <w:rFonts w:ascii="Arial" w:hAnsi="Arial" w:eastAsia="Arial" w:cs="Arial"/>
           <w:color w:val="000000"/>
           <w:sz w:val="24"/>
           <w:szCs w:val="24"/>
           <w:u w:val="single"/>
-          <w:shd w:fill="auto" w:val="clear"/>
+          <w:shd w:val="clear" w:fill="auto"/>
           <w:vertAlign w:val="baseline"/>
           <w:rtl w:val="0"/>
         </w:rPr>
         <w:t xml:space="preserve">SKILLS:</w:t>
       </w:r>
     </w:p>
-    <w:p>
+    <w:p xmlns:wp14="http://schemas.microsoft.com/office/word/2010/wordml" wp14:textId="77777777">
       <w:pPr>
         <w:tabs>
           <w:tab w:val="left" w:pos="8550"/>
           <w:tab w:val="left" w:pos="8640"/>
           <w:tab w:val="left" w:pos="10710"/>
         </w:tabs>
-        <w:spacing w:after="0" w:before="0" w:line="240" w:lineRule="auto"/>
+        <w:spacing w:before="0" w:after="0" w:line="240" w:lineRule="auto"/>
         <w:ind w:left="0" w:right="0" w:firstLine="0"/>
         <w:jc w:val="left"/>
         <w:rPr>
-          <w:rFonts w:ascii="Arial" w:cs="Arial" w:eastAsia="Arial" w:hAnsi="Arial"/>
+          <w:rFonts w:ascii="Arial" w:hAnsi="Arial" w:eastAsia="Arial" w:cs="Arial"/>
           <w:color w:val="000000"/>
           <w:sz w:val="12"/>
           <w:szCs w:val="12"/>
-          <w:shd w:fill="auto" w:val="clear"/>
-          <w:vertAlign w:val="baseline"/>
-        </w:rPr>
-      </w:pPr>
-      <w:r>
-        <w:rPr>
-          <w:rtl w:val="0"/>
-        </w:rPr>
-      </w:r>
-    </w:p>
-    <w:p>
+          <w:shd w:val="clear" w:fill="auto"/>
+          <w:vertAlign w:val="baseline"/>
+        </w:rPr>
+      </w:pPr>
+      <w:r>
+        <w:rPr>
+          <w:rtl w:val="0"/>
+        </w:rPr>
+      </w:r>
+    </w:p>
+    <w:p xmlns:wp14="http://schemas.microsoft.com/office/word/2010/wordml" wp14:textId="77777777">
       <w:pPr>
         <w:numPr>
           <w:ilvl w:val="0"/>
@@ -194,32 +190,32 @@
           <w:tab w:val="left" w:pos="8640"/>
           <w:tab w:val="left" w:pos="10710"/>
         </w:tabs>
-        <w:spacing w:after="0" w:before="0" w:line="240" w:lineRule="auto"/>
+        <w:spacing w:before="0" w:after="0" w:line="240" w:lineRule="auto"/>
         <w:ind w:left="720" w:right="0" w:hanging="360"/>
         <w:jc w:val="left"/>
         <w:rPr>
-          <w:rFonts w:ascii="Arial" w:cs="Arial" w:eastAsia="Arial" w:hAnsi="Arial"/>
-          <w:color w:val="000000"/>
-          <w:sz w:val="20"/>
-          <w:szCs w:val="20"/>
-          <w:shd w:fill="auto" w:val="clear"/>
-          <w:vertAlign w:val="baseline"/>
-        </w:rPr>
-      </w:pPr>
-      <w:r>
-        <w:rPr>
-          <w:rFonts w:ascii="Arial" w:cs="Arial" w:eastAsia="Arial" w:hAnsi="Arial"/>
-          <w:color w:val="000000"/>
-          <w:sz w:val="20"/>
-          <w:szCs w:val="20"/>
-          <w:shd w:fill="auto" w:val="clear"/>
+          <w:rFonts w:ascii="Arial" w:hAnsi="Arial" w:eastAsia="Arial" w:cs="Arial"/>
+          <w:color w:val="000000"/>
+          <w:sz w:val="20"/>
+          <w:szCs w:val="20"/>
+          <w:shd w:val="clear" w:fill="auto"/>
+          <w:vertAlign w:val="baseline"/>
+        </w:rPr>
+      </w:pPr>
+      <w:r>
+        <w:rPr>
+          <w:rFonts w:ascii="Arial" w:hAnsi="Arial" w:eastAsia="Arial" w:cs="Arial"/>
+          <w:color w:val="000000"/>
+          <w:sz w:val="20"/>
+          <w:szCs w:val="20"/>
+          <w:shd w:val="clear" w:fill="auto"/>
           <w:vertAlign w:val="baseline"/>
           <w:rtl w:val="0"/>
         </w:rPr>
         <w:t xml:space="preserve">Expertise in:</w:t>
       </w:r>
     </w:p>
-    <w:p>
+    <w:p xmlns:wp14="http://schemas.microsoft.com/office/word/2010/wordml" wp14:textId="77777777">
       <w:pPr>
         <w:numPr>
           <w:ilvl w:val="0"/>
@@ -230,53 +226,45 @@
           <w:tab w:val="left" w:pos="8640"/>
           <w:tab w:val="left" w:pos="10710"/>
         </w:tabs>
-        <w:spacing w:after="0" w:before="0" w:line="240" w:lineRule="auto"/>
+        <w:spacing w:before="0" w:after="0" w:line="240" w:lineRule="auto"/>
         <w:ind w:left="1440" w:right="0" w:hanging="360"/>
         <w:jc w:val="left"/>
         <w:rPr>
-          <w:rFonts w:ascii="Arial" w:cs="Arial" w:eastAsia="Arial" w:hAnsi="Arial"/>
-          <w:color w:val="000000"/>
-          <w:sz w:val="20"/>
-          <w:szCs w:val="20"/>
-          <w:shd w:fill="auto" w:val="clear"/>
-          <w:vertAlign w:val="baseline"/>
-        </w:rPr>
-      </w:pPr>
-      <w:r>
-        <w:rPr>
-          <w:rFonts w:ascii="Arial" w:cs="Arial" w:eastAsia="Arial" w:hAnsi="Arial"/>
+          <w:rFonts w:ascii="Arial" w:hAnsi="Arial" w:eastAsia="Arial" w:cs="Arial"/>
+          <w:color w:val="000000"/>
+          <w:sz w:val="20"/>
+          <w:szCs w:val="20"/>
+          <w:shd w:val="clear" w:fill="auto"/>
+          <w:vertAlign w:val="baseline"/>
+        </w:rPr>
+      </w:pPr>
+      <w:r>
+        <w:rPr>
+          <w:rFonts w:ascii="Arial" w:hAnsi="Arial" w:eastAsia="Arial" w:cs="Arial"/>
           <w:color w:val="000000"/>
           <w:sz w:val="20"/>
           <w:szCs w:val="20"/>
           <w:u w:val="single"/>
-          <w:shd w:fill="auto" w:val="clear"/>
-          <w:vertAlign w:val="baseline"/>
-          <w:rtl w:val="0"/>
-        </w:rPr>
-        <w:t xml:space="preserve">Cloud </w:t>
-      </w:r>
-      <w:r>
-        <w:rPr>
-          <w:rFonts w:ascii="Arial" w:cs="Arial" w:eastAsia="Arial" w:hAnsi="Arial"/>
-          <w:u w:val="single"/>
-          <w:rtl w:val="0"/>
-        </w:rPr>
-        <w:t xml:space="preserve">Computing</w:t>
-      </w:r>
-      <w:r>
-        <w:rPr>
-          <w:rFonts w:ascii="Arial" w:cs="Arial" w:eastAsia="Arial" w:hAnsi="Arial"/>
-          <w:color w:val="000000"/>
-          <w:sz w:val="20"/>
-          <w:szCs w:val="20"/>
-          <w:shd w:fill="auto" w:val="clear"/>
-          <w:vertAlign w:val="baseline"/>
-          <w:rtl w:val="0"/>
-        </w:rPr>
-        <w:t xml:space="preserve">: AWS (EC2, Route53, RDS, S3, VPC, IAM, ACM, CloudWatch)</w:t>
-      </w:r>
-    </w:p>
-    <w:p>
+          <w:shd w:val="clear" w:fill="auto"/>
+          <w:vertAlign w:val="baseline"/>
+          <w:rtl w:val="0"/>
+        </w:rPr>
+        <w:t xml:space="preserve">Cloud Computing</w:t>
+      </w:r>
+      <w:r>
+        <w:rPr>
+          <w:rFonts w:ascii="Arial" w:hAnsi="Arial" w:eastAsia="Arial" w:cs="Arial"/>
+          <w:color w:val="000000"/>
+          <w:sz w:val="20"/>
+          <w:szCs w:val="20"/>
+          <w:shd w:val="clear" w:fill="auto"/>
+          <w:vertAlign w:val="baseline"/>
+          <w:rtl w:val="0"/>
+        </w:rPr>
+        <w:t xml:space="preserve">: Amazon AWS (EC2, Route53, RDS, S3, VPC, ACM, CloudWatch)</w:t>
+      </w:r>
+    </w:p>
+    <w:p xmlns:wp14="http://schemas.microsoft.com/office/word/2010/wordml" wp14:textId="77777777">
       <w:pPr>
         <w:numPr>
           <w:ilvl w:val="0"/>
@@ -286,26 +274,26 @@
           <w:tab w:val="left" w:pos="8640"/>
           <w:tab w:val="left" w:pos="10710"/>
         </w:tabs>
-        <w:spacing w:after="0" w:before="0" w:line="240" w:lineRule="auto"/>
+        <w:spacing w:before="0" w:after="0" w:line="240" w:lineRule="auto"/>
         <w:ind w:left="1440" w:right="0" w:hanging="360"/>
         <w:jc w:val="left"/>
         <w:rPr>
-          <w:rFonts w:ascii="Arial" w:cs="Arial" w:eastAsia="Arial" w:hAnsi="Arial"/>
-          <w:color w:val="000000"/>
-          <w:sz w:val="20"/>
-          <w:szCs w:val="20"/>
-          <w:shd w:fill="auto" w:val="clear"/>
-          <w:vertAlign w:val="baseline"/>
-        </w:rPr>
-      </w:pPr>
-      <w:r>
-        <w:rPr>
-          <w:rFonts w:ascii="Arial" w:cs="Arial" w:eastAsia="Arial" w:hAnsi="Arial"/>
+          <w:rFonts w:ascii="Arial" w:hAnsi="Arial" w:eastAsia="Arial" w:cs="Arial"/>
+          <w:color w:val="000000"/>
+          <w:sz w:val="20"/>
+          <w:szCs w:val="20"/>
+          <w:shd w:val="clear" w:fill="auto"/>
+          <w:vertAlign w:val="baseline"/>
+        </w:rPr>
+      </w:pPr>
+      <w:r>
+        <w:rPr>
+          <w:rFonts w:ascii="Arial" w:hAnsi="Arial" w:eastAsia="Arial" w:cs="Arial"/>
           <w:color w:val="000000"/>
           <w:sz w:val="20"/>
           <w:szCs w:val="20"/>
           <w:u w:val="single"/>
-          <w:shd w:fill="auto" w:val="clear"/>
+          <w:shd w:val="clear" w:fill="auto"/>
           <w:vertAlign w:val="baseline"/>
           <w:rtl w:val="0"/>
         </w:rPr>
@@ -313,18 +301,18 @@
       </w:r>
       <w:r>
         <w:rPr>
-          <w:rFonts w:ascii="Arial" w:cs="Arial" w:eastAsia="Arial" w:hAnsi="Arial"/>
-          <w:color w:val="000000"/>
-          <w:sz w:val="20"/>
-          <w:szCs w:val="20"/>
-          <w:shd w:fill="auto" w:val="clear"/>
-          <w:vertAlign w:val="baseline"/>
-          <w:rtl w:val="0"/>
-        </w:rPr>
-        <w:t xml:space="preserve">: Ubuntu Linux 18.04, 20.04, CentOS Linux 7</w:t>
-      </w:r>
-    </w:p>
-    <w:p>
+          <w:rFonts w:ascii="Arial" w:hAnsi="Arial" w:eastAsia="Arial" w:cs="Arial"/>
+          <w:color w:val="000000"/>
+          <w:sz w:val="20"/>
+          <w:szCs w:val="20"/>
+          <w:shd w:val="clear" w:fill="auto"/>
+          <w:vertAlign w:val="baseline"/>
+          <w:rtl w:val="0"/>
+        </w:rPr>
+        <w:t xml:space="preserve">: Ubuntu 18.04, 20.04; CentOS 7</w:t>
+      </w:r>
+    </w:p>
+    <w:p xmlns:wp14="http://schemas.microsoft.com/office/word/2010/wordml" wp14:textId="77777777">
       <w:pPr>
         <w:numPr>
           <w:ilvl w:val="0"/>
@@ -334,45 +322,45 @@
           <w:tab w:val="left" w:pos="8640"/>
           <w:tab w:val="left" w:pos="10710"/>
         </w:tabs>
-        <w:spacing w:after="0" w:before="0" w:line="240" w:lineRule="auto"/>
+        <w:spacing w:before="0" w:after="0" w:line="240" w:lineRule="auto"/>
         <w:ind w:left="1440" w:right="0" w:hanging="360"/>
         <w:jc w:val="left"/>
         <w:rPr>
-          <w:rFonts w:ascii="Arial" w:cs="Arial" w:eastAsia="Arial" w:hAnsi="Arial"/>
-          <w:color w:val="000000"/>
-          <w:sz w:val="20"/>
-          <w:szCs w:val="20"/>
-          <w:shd w:fill="auto" w:val="clear"/>
-          <w:vertAlign w:val="baseline"/>
-        </w:rPr>
-      </w:pPr>
-      <w:r>
-        <w:rPr>
-          <w:rFonts w:ascii="Arial" w:cs="Arial" w:eastAsia="Arial" w:hAnsi="Arial"/>
+          <w:rFonts w:ascii="Arial" w:hAnsi="Arial" w:eastAsia="Arial" w:cs="Arial"/>
+          <w:color w:val="000000"/>
+          <w:sz w:val="20"/>
+          <w:szCs w:val="20"/>
+          <w:shd w:val="clear" w:fill="auto"/>
+          <w:vertAlign w:val="baseline"/>
+        </w:rPr>
+      </w:pPr>
+      <w:r>
+        <w:rPr>
+          <w:rFonts w:ascii="Arial" w:hAnsi="Arial" w:eastAsia="Arial" w:cs="Arial"/>
           <w:color w:val="000000"/>
           <w:sz w:val="20"/>
           <w:szCs w:val="20"/>
           <w:u w:val="single"/>
-          <w:shd w:fill="auto" w:val="clear"/>
-          <w:vertAlign w:val="baseline"/>
-          <w:rtl w:val="0"/>
-        </w:rPr>
-        <w:t xml:space="preserve">Software</w:t>
-      </w:r>
-      <w:r>
-        <w:rPr>
-          <w:rFonts w:ascii="Arial" w:cs="Arial" w:eastAsia="Arial" w:hAnsi="Arial"/>
-          <w:color w:val="000000"/>
-          <w:sz w:val="20"/>
-          <w:szCs w:val="20"/>
-          <w:shd w:fill="auto" w:val="clear"/>
-          <w:vertAlign w:val="baseline"/>
-          <w:rtl w:val="0"/>
-        </w:rPr>
-        <w:t xml:space="preserve">: Docker, Git, Ansible, Terraform, Jenkins, Grafana, InfluxDB, Zabbix</w:t>
-      </w:r>
-    </w:p>
-    <w:p>
+          <w:shd w:val="clear" w:fill="auto"/>
+          <w:vertAlign w:val="baseline"/>
+          <w:rtl w:val="0"/>
+        </w:rPr>
+        <w:t xml:space="preserve">Programming Languages</w:t>
+      </w:r>
+      <w:r>
+        <w:rPr>
+          <w:rFonts w:ascii="Arial" w:hAnsi="Arial" w:eastAsia="Arial" w:cs="Arial"/>
+          <w:color w:val="000000"/>
+          <w:sz w:val="20"/>
+          <w:szCs w:val="20"/>
+          <w:shd w:val="clear" w:fill="auto"/>
+          <w:vertAlign w:val="baseline"/>
+          <w:rtl w:val="0"/>
+        </w:rPr>
+        <w:t xml:space="preserve">: Python, Shell (posix sh and bash), PowerShell</w:t>
+      </w:r>
+    </w:p>
+    <w:p xmlns:wp14="http://schemas.microsoft.com/office/word/2010/wordml" wp14:textId="77777777">
       <w:pPr>
         <w:numPr>
           <w:ilvl w:val="0"/>
@@ -382,45 +370,42 @@
           <w:tab w:val="left" w:pos="8640"/>
           <w:tab w:val="left" w:pos="10710"/>
         </w:tabs>
-        <w:spacing w:after="0" w:before="0" w:line="240" w:lineRule="auto"/>
+        <w:spacing w:before="0" w:after="0" w:line="240" w:lineRule="auto"/>
         <w:ind w:left="1440" w:right="0" w:hanging="360"/>
         <w:jc w:val="left"/>
         <w:rPr>
-          <w:rFonts w:ascii="Arial" w:cs="Arial" w:eastAsia="Arial" w:hAnsi="Arial"/>
-          <w:color w:val="000000"/>
-          <w:sz w:val="20"/>
-          <w:szCs w:val="20"/>
-          <w:shd w:fill="auto" w:val="clear"/>
-          <w:vertAlign w:val="baseline"/>
-        </w:rPr>
-      </w:pPr>
-      <w:r>
-        <w:rPr>
-          <w:rFonts w:ascii="Arial" w:cs="Arial" w:eastAsia="Arial" w:hAnsi="Arial"/>
+          <w:rFonts w:ascii="Arial" w:hAnsi="Arial" w:eastAsia="Arial" w:cs="Arial"/>
+          <w:color w:val="000000"/>
+          <w:sz w:val="20"/>
+          <w:szCs w:val="20"/>
+          <w:vertAlign w:val="baseline"/>
+        </w:rPr>
+      </w:pPr>
+      <w:r>
+        <w:rPr>
+          <w:rFonts w:ascii="Arial" w:hAnsi="Arial" w:eastAsia="Arial" w:cs="Arial"/>
           <w:color w:val="000000"/>
           <w:sz w:val="20"/>
           <w:szCs w:val="20"/>
           <w:u w:val="single"/>
-          <w:shd w:fill="auto" w:val="clear"/>
-          <w:vertAlign w:val="baseline"/>
-          <w:rtl w:val="0"/>
-        </w:rPr>
-        <w:t xml:space="preserve">Languages</w:t>
-      </w:r>
-      <w:r>
-        <w:rPr>
-          <w:rFonts w:ascii="Arial" w:cs="Arial" w:eastAsia="Arial" w:hAnsi="Arial"/>
-          <w:color w:val="000000"/>
-          <w:sz w:val="20"/>
-          <w:szCs w:val="20"/>
-          <w:shd w:fill="auto" w:val="clear"/>
-          <w:vertAlign w:val="baseline"/>
-          <w:rtl w:val="0"/>
-        </w:rPr>
-        <w:t xml:space="preserve">: Python, Shell (posix sh and bash), PowerShell</w:t>
-      </w:r>
-    </w:p>
-    <w:p>
+          <w:vertAlign w:val="baseline"/>
+          <w:rtl w:val="0"/>
+        </w:rPr>
+        <w:t xml:space="preserve">Software &amp; Tools</w:t>
+      </w:r>
+      <w:r>
+        <w:rPr>
+          <w:rFonts w:ascii="Arial" w:hAnsi="Arial" w:eastAsia="Arial" w:cs="Arial"/>
+          <w:color w:val="000000"/>
+          <w:sz w:val="20"/>
+          <w:szCs w:val="20"/>
+          <w:vertAlign w:val="baseline"/>
+          <w:rtl w:val="0"/>
+        </w:rPr>
+        <w:t xml:space="preserve">: Docker, Git, Ansible, Terraform, Jenkins, Grafana, InfluxDB, Zabbix</w:t>
+      </w:r>
+    </w:p>
+    <w:p xmlns:wp14="http://schemas.microsoft.com/office/word/2010/wordml" wp14:textId="77777777">
       <w:pPr>
         <w:numPr>
           <w:ilvl w:val="0"/>
@@ -430,26 +415,26 @@
           <w:tab w:val="left" w:pos="8640"/>
           <w:tab w:val="left" w:pos="10710"/>
         </w:tabs>
-        <w:spacing w:after="0" w:before="0" w:line="240" w:lineRule="auto"/>
+        <w:spacing w:before="0" w:after="0" w:line="240" w:lineRule="auto"/>
         <w:ind w:left="1440" w:right="0" w:hanging="360"/>
         <w:jc w:val="left"/>
         <w:rPr>
-          <w:rFonts w:ascii="Arial" w:cs="Arial" w:eastAsia="Arial" w:hAnsi="Arial"/>
-          <w:color w:val="000000"/>
-          <w:sz w:val="20"/>
-          <w:szCs w:val="20"/>
-          <w:shd w:fill="auto" w:val="clear"/>
-          <w:vertAlign w:val="baseline"/>
-        </w:rPr>
-      </w:pPr>
-      <w:r>
-        <w:rPr>
-          <w:rFonts w:ascii="Arial" w:cs="Arial" w:eastAsia="Arial" w:hAnsi="Arial"/>
+          <w:rFonts w:ascii="Arial" w:hAnsi="Arial" w:eastAsia="Arial" w:cs="Arial"/>
+          <w:color w:val="000000"/>
+          <w:sz w:val="20"/>
+          <w:szCs w:val="20"/>
+          <w:shd w:val="clear" w:fill="auto"/>
+          <w:vertAlign w:val="baseline"/>
+        </w:rPr>
+      </w:pPr>
+      <w:r>
+        <w:rPr>
+          <w:rFonts w:ascii="Arial" w:hAnsi="Arial" w:eastAsia="Arial" w:cs="Arial"/>
           <w:color w:val="000000"/>
           <w:sz w:val="20"/>
           <w:szCs w:val="20"/>
           <w:u w:val="single"/>
-          <w:shd w:fill="auto" w:val="clear"/>
+          <w:shd w:val="clear" w:fill="auto"/>
           <w:vertAlign w:val="baseline"/>
           <w:rtl w:val="0"/>
         </w:rPr>
@@ -457,18 +442,18 @@
       </w:r>
       <w:r>
         <w:rPr>
-          <w:rFonts w:ascii="Arial" w:cs="Arial" w:eastAsia="Arial" w:hAnsi="Arial"/>
-          <w:color w:val="000000"/>
-          <w:sz w:val="20"/>
-          <w:szCs w:val="20"/>
-          <w:shd w:fill="auto" w:val="clear"/>
+          <w:rFonts w:ascii="Arial" w:hAnsi="Arial" w:eastAsia="Arial" w:cs="Arial"/>
+          <w:color w:val="000000"/>
+          <w:sz w:val="20"/>
+          <w:szCs w:val="20"/>
+          <w:shd w:val="clear" w:fill="auto"/>
           <w:vertAlign w:val="baseline"/>
           <w:rtl w:val="0"/>
         </w:rPr>
         <w:t xml:space="preserve">: Dell PowerEdge and HP ProLiant servers</w:t>
       </w:r>
     </w:p>
-    <w:p>
+    <w:p xmlns:wp14="http://schemas.microsoft.com/office/word/2010/wordml" wp14:textId="77777777">
       <w:pPr>
         <w:numPr>
           <w:ilvl w:val="0"/>
@@ -479,32 +464,32 @@
           <w:tab w:val="left" w:pos="8640"/>
           <w:tab w:val="left" w:pos="10710"/>
         </w:tabs>
-        <w:spacing w:after="0" w:before="0" w:line="240" w:lineRule="auto"/>
+        <w:spacing w:before="0" w:after="0" w:line="240" w:lineRule="auto"/>
         <w:ind w:left="720" w:right="0" w:hanging="360"/>
         <w:jc w:val="left"/>
         <w:rPr>
-          <w:rFonts w:ascii="Arial" w:cs="Arial" w:eastAsia="Arial" w:hAnsi="Arial"/>
-          <w:color w:val="000000"/>
-          <w:sz w:val="20"/>
-          <w:szCs w:val="20"/>
-          <w:shd w:fill="auto" w:val="clear"/>
-          <w:vertAlign w:val="baseline"/>
-        </w:rPr>
-      </w:pPr>
-      <w:r>
-        <w:rPr>
-          <w:rFonts w:ascii="Arial" w:cs="Arial" w:eastAsia="Arial" w:hAnsi="Arial"/>
-          <w:color w:val="000000"/>
-          <w:sz w:val="20"/>
-          <w:szCs w:val="20"/>
-          <w:shd w:fill="auto" w:val="clear"/>
+          <w:rFonts w:ascii="Arial" w:hAnsi="Arial" w:eastAsia="Arial" w:cs="Arial"/>
+          <w:color w:val="000000"/>
+          <w:sz w:val="20"/>
+          <w:szCs w:val="20"/>
+          <w:shd w:val="clear" w:fill="auto"/>
+          <w:vertAlign w:val="baseline"/>
+        </w:rPr>
+      </w:pPr>
+      <w:r>
+        <w:rPr>
+          <w:rFonts w:ascii="Arial" w:hAnsi="Arial" w:eastAsia="Arial" w:cs="Arial"/>
+          <w:color w:val="000000"/>
+          <w:sz w:val="20"/>
+          <w:szCs w:val="20"/>
+          <w:shd w:val="clear" w:fill="auto"/>
           <w:vertAlign w:val="baseline"/>
           <w:rtl w:val="0"/>
         </w:rPr>
         <w:t xml:space="preserve">Some experience with:</w:t>
       </w:r>
     </w:p>
-    <w:p>
+    <w:p xmlns:wp14="http://schemas.microsoft.com/office/word/2010/wordml" wp14:textId="77777777">
       <w:pPr>
         <w:numPr>
           <w:ilvl w:val="0"/>
@@ -515,53 +500,61 @@
           <w:tab w:val="left" w:pos="8640"/>
           <w:tab w:val="left" w:pos="10710"/>
         </w:tabs>
-        <w:spacing w:after="0" w:before="0" w:line="240" w:lineRule="auto"/>
+        <w:spacing w:before="0" w:after="0" w:line="240" w:lineRule="auto"/>
         <w:ind w:left="1440" w:right="0" w:hanging="360"/>
         <w:jc w:val="left"/>
         <w:rPr>
-          <w:rFonts w:ascii="Arial" w:cs="Arial" w:eastAsia="Arial" w:hAnsi="Arial"/>
-          <w:color w:val="000000"/>
-          <w:sz w:val="20"/>
-          <w:szCs w:val="20"/>
-          <w:shd w:fill="auto" w:val="clear"/>
-          <w:vertAlign w:val="baseline"/>
-        </w:rPr>
-      </w:pPr>
-      <w:r>
-        <w:rPr>
-          <w:rFonts w:ascii="Arial" w:cs="Arial" w:eastAsia="Arial" w:hAnsi="Arial"/>
+          <w:rFonts w:ascii="Arial" w:hAnsi="Arial" w:eastAsia="Arial" w:cs="Arial"/>
+          <w:color w:val="000000"/>
+          <w:sz w:val="20"/>
+          <w:szCs w:val="20"/>
+          <w:shd w:val="clear" w:fill="auto"/>
+          <w:vertAlign w:val="baseline"/>
+        </w:rPr>
+      </w:pPr>
+      <w:r>
+        <w:rPr>
+          <w:rFonts w:ascii="Arial" w:hAnsi="Arial" w:eastAsia="Arial" w:cs="Arial"/>
           <w:color w:val="000000"/>
           <w:sz w:val="20"/>
           <w:szCs w:val="20"/>
           <w:u w:val="single"/>
-          <w:shd w:fill="auto" w:val="clear"/>
-          <w:vertAlign w:val="baseline"/>
-          <w:rtl w:val="0"/>
-        </w:rPr>
-        <w:t xml:space="preserve">Cloud </w:t>
-      </w:r>
-      <w:r>
-        <w:rPr>
-          <w:rFonts w:ascii="Arial" w:cs="Arial" w:eastAsia="Arial" w:hAnsi="Arial"/>
-          <w:u w:val="single"/>
-          <w:rtl w:val="0"/>
-        </w:rPr>
-        <w:t xml:space="preserve">Computing</w:t>
-      </w:r>
-      <w:r>
-        <w:rPr>
-          <w:rFonts w:ascii="Arial" w:cs="Arial" w:eastAsia="Arial" w:hAnsi="Arial"/>
-          <w:color w:val="000000"/>
-          <w:sz w:val="20"/>
-          <w:szCs w:val="20"/>
-          <w:shd w:fill="auto" w:val="clear"/>
-          <w:vertAlign w:val="baseline"/>
-          <w:rtl w:val="0"/>
-        </w:rPr>
-        <w:t xml:space="preserve">: AWS (EKS, Lambda, DynamoDB)</w:t>
-      </w:r>
-    </w:p>
-    <w:p>
+          <w:shd w:val="clear" w:fill="auto"/>
+          <w:vertAlign w:val="baseline"/>
+          <w:rtl w:val="0"/>
+        </w:rPr>
+        <w:t xml:space="preserve">Cloud Computing</w:t>
+      </w:r>
+      <w:r>
+        <w:rPr>
+          <w:rFonts w:ascii="Arial" w:hAnsi="Arial" w:eastAsia="Arial" w:cs="Arial"/>
+          <w:color w:val="000000"/>
+          <w:sz w:val="20"/>
+          <w:szCs w:val="20"/>
+          <w:shd w:val="clear" w:fill="auto"/>
+          <w:vertAlign w:val="baseline"/>
+          <w:rtl w:val="0"/>
+        </w:rPr>
+        <w:t xml:space="preserve">: Amazon AWS (</w:t>
+      </w:r>
+      <w:r>
+        <w:rPr>
+          <w:rFonts w:ascii="Arial" w:hAnsi="Arial" w:eastAsia="Arial" w:cs="Arial"/>
+          <w:color w:val="000000"/>
+          <w:sz w:val="20"/>
+          <w:szCs w:val="20"/>
+          <w:vertAlign w:val="baseline"/>
+          <w:rtl w:val="0"/>
+        </w:rPr>
+        <w:t xml:space="preserve">IAM, EKS, Lambda, DynamoDB)</w:t>
+      </w:r>
+      <w:r>
+        <w:rPr>
+          <w:rtl w:val="0"/>
+        </w:rPr>
+      </w:r>
+    </w:p>
+    <w:p xmlns:wp14="http://schemas.microsoft.com/office/word/2010/wordml" wp14:textId="77777777">
       <w:pPr>
         <w:numPr>
           <w:ilvl w:val="0"/>
@@ -572,45 +565,45 @@
           <w:tab w:val="left" w:pos="8640"/>
           <w:tab w:val="left" w:pos="10710"/>
         </w:tabs>
-        <w:spacing w:after="0" w:before="0" w:line="240" w:lineRule="auto"/>
+        <w:spacing w:before="0" w:after="0" w:line="240" w:lineRule="auto"/>
         <w:ind w:left="1440" w:right="0" w:hanging="360"/>
         <w:jc w:val="left"/>
         <w:rPr>
-          <w:rFonts w:ascii="Arial" w:cs="Arial" w:eastAsia="Arial" w:hAnsi="Arial"/>
-          <w:color w:val="000000"/>
-          <w:sz w:val="20"/>
-          <w:szCs w:val="20"/>
-          <w:shd w:fill="auto" w:val="clear"/>
-          <w:vertAlign w:val="baseline"/>
-        </w:rPr>
-      </w:pPr>
-      <w:r>
-        <w:rPr>
-          <w:rFonts w:ascii="Arial" w:cs="Arial" w:eastAsia="Arial" w:hAnsi="Arial"/>
+          <w:rFonts w:ascii="Arial" w:hAnsi="Arial" w:eastAsia="Arial" w:cs="Arial"/>
+          <w:color w:val="000000"/>
+          <w:sz w:val="20"/>
+          <w:szCs w:val="20"/>
+          <w:shd w:val="clear" w:fill="auto"/>
+          <w:vertAlign w:val="baseline"/>
+        </w:rPr>
+      </w:pPr>
+      <w:r>
+        <w:rPr>
+          <w:rFonts w:ascii="Arial" w:hAnsi="Arial" w:eastAsia="Arial" w:cs="Arial"/>
           <w:color w:val="000000"/>
           <w:sz w:val="20"/>
           <w:szCs w:val="20"/>
           <w:u w:val="single"/>
-          <w:shd w:fill="auto" w:val="clear"/>
-          <w:vertAlign w:val="baseline"/>
-          <w:rtl w:val="0"/>
-        </w:rPr>
-        <w:t xml:space="preserve">Software</w:t>
-      </w:r>
-      <w:r>
-        <w:rPr>
-          <w:rFonts w:ascii="Arial" w:cs="Arial" w:eastAsia="Arial" w:hAnsi="Arial"/>
-          <w:color w:val="000000"/>
-          <w:sz w:val="20"/>
-          <w:szCs w:val="20"/>
-          <w:shd w:fill="auto" w:val="clear"/>
-          <w:vertAlign w:val="baseline"/>
-          <w:rtl w:val="0"/>
-        </w:rPr>
-        <w:t xml:space="preserve">: MySQL/MariaDB, MongoDB, RabbitMQ, Memcached, NGINX, Asterisk</w:t>
-      </w:r>
-    </w:p>
-    <w:p>
+          <w:shd w:val="clear" w:fill="auto"/>
+          <w:vertAlign w:val="baseline"/>
+          <w:rtl w:val="0"/>
+        </w:rPr>
+        <w:t xml:space="preserve">Programming Languages</w:t>
+      </w:r>
+      <w:r>
+        <w:rPr>
+          <w:rFonts w:ascii="Arial" w:hAnsi="Arial" w:eastAsia="Arial" w:cs="Arial"/>
+          <w:color w:val="000000"/>
+          <w:sz w:val="20"/>
+          <w:szCs w:val="20"/>
+          <w:shd w:val="clear" w:fill="auto"/>
+          <w:vertAlign w:val="baseline"/>
+          <w:rtl w:val="0"/>
+        </w:rPr>
+        <w:t xml:space="preserve">: Groovy, Java, SQL, PHP, Javascript, Perl</w:t>
+      </w:r>
+    </w:p>
+    <w:p xmlns:wp14="http://schemas.microsoft.com/office/word/2010/wordml" wp14:textId="77777777">
       <w:pPr>
         <w:numPr>
           <w:ilvl w:val="0"/>
@@ -621,45 +614,42 @@
           <w:tab w:val="left" w:pos="8640"/>
           <w:tab w:val="left" w:pos="10710"/>
         </w:tabs>
-        <w:spacing w:after="0" w:before="0" w:line="240" w:lineRule="auto"/>
+        <w:spacing w:before="0" w:after="0" w:line="240" w:lineRule="auto"/>
         <w:ind w:left="1440" w:right="0" w:hanging="360"/>
         <w:jc w:val="left"/>
         <w:rPr>
-          <w:rFonts w:ascii="Arial" w:cs="Arial" w:eastAsia="Arial" w:hAnsi="Arial"/>
-          <w:color w:val="000000"/>
-          <w:sz w:val="20"/>
-          <w:szCs w:val="20"/>
-          <w:shd w:fill="auto" w:val="clear"/>
-          <w:vertAlign w:val="baseline"/>
-        </w:rPr>
-      </w:pPr>
-      <w:r>
-        <w:rPr>
-          <w:rFonts w:ascii="Arial" w:cs="Arial" w:eastAsia="Arial" w:hAnsi="Arial"/>
+          <w:rFonts w:ascii="Arial" w:hAnsi="Arial" w:eastAsia="Arial" w:cs="Arial"/>
+          <w:color w:val="000000"/>
+          <w:sz w:val="20"/>
+          <w:szCs w:val="20"/>
+          <w:vertAlign w:val="baseline"/>
+        </w:rPr>
+      </w:pPr>
+      <w:r>
+        <w:rPr>
+          <w:rFonts w:ascii="Arial" w:hAnsi="Arial" w:eastAsia="Arial" w:cs="Arial"/>
           <w:color w:val="000000"/>
           <w:sz w:val="20"/>
           <w:szCs w:val="20"/>
           <w:u w:val="single"/>
-          <w:shd w:fill="auto" w:val="clear"/>
-          <w:vertAlign w:val="baseline"/>
-          <w:rtl w:val="0"/>
-        </w:rPr>
-        <w:t xml:space="preserve">Languages</w:t>
-      </w:r>
-      <w:r>
-        <w:rPr>
-          <w:rFonts w:ascii="Arial" w:cs="Arial" w:eastAsia="Arial" w:hAnsi="Arial"/>
-          <w:color w:val="000000"/>
-          <w:sz w:val="20"/>
-          <w:szCs w:val="20"/>
-          <w:shd w:fill="auto" w:val="clear"/>
-          <w:vertAlign w:val="baseline"/>
-          <w:rtl w:val="0"/>
-        </w:rPr>
-        <w:t xml:space="preserve">: Groovy, Java, SQL, PHP, Javascript, Perl</w:t>
-      </w:r>
-    </w:p>
-    <w:p>
+          <w:vertAlign w:val="baseline"/>
+          <w:rtl w:val="0"/>
+        </w:rPr>
+        <w:t xml:space="preserve">Software &amp; Tools</w:t>
+      </w:r>
+      <w:r>
+        <w:rPr>
+          <w:rFonts w:ascii="Arial" w:hAnsi="Arial" w:eastAsia="Arial" w:cs="Arial"/>
+          <w:color w:val="000000"/>
+          <w:sz w:val="20"/>
+          <w:szCs w:val="20"/>
+          <w:vertAlign w:val="baseline"/>
+          <w:rtl w:val="0"/>
+        </w:rPr>
+        <w:t xml:space="preserve">: MySQL/MariaDB, MongoDB, RabbitMQ, Memcached, NGINX, Make</w:t>
+      </w:r>
+    </w:p>
+    <w:p xmlns:wp14="http://schemas.microsoft.com/office/word/2010/wordml" wp14:textId="77777777">
       <w:pPr>
         <w:numPr>
           <w:ilvl w:val="0"/>
@@ -670,26 +660,26 @@
           <w:tab w:val="left" w:pos="8640"/>
           <w:tab w:val="left" w:pos="10710"/>
         </w:tabs>
-        <w:spacing w:after="0" w:before="0" w:line="240" w:lineRule="auto"/>
+        <w:spacing w:before="0" w:after="0" w:line="240" w:lineRule="auto"/>
         <w:ind w:left="1440" w:right="0" w:hanging="360"/>
         <w:jc w:val="left"/>
         <w:rPr>
-          <w:rFonts w:ascii="Arial" w:cs="Arial" w:eastAsia="Arial" w:hAnsi="Arial"/>
-          <w:color w:val="000000"/>
-          <w:sz w:val="20"/>
-          <w:szCs w:val="20"/>
-          <w:shd w:fill="auto" w:val="clear"/>
-          <w:vertAlign w:val="baseline"/>
-        </w:rPr>
-      </w:pPr>
-      <w:r>
-        <w:rPr>
-          <w:rFonts w:ascii="Arial" w:cs="Arial" w:eastAsia="Arial" w:hAnsi="Arial"/>
+          <w:rFonts w:ascii="Arial" w:hAnsi="Arial" w:eastAsia="Arial" w:cs="Arial"/>
+          <w:color w:val="000000"/>
+          <w:sz w:val="20"/>
+          <w:szCs w:val="20"/>
+          <w:shd w:val="clear" w:fill="auto"/>
+          <w:vertAlign w:val="baseline"/>
+        </w:rPr>
+      </w:pPr>
+      <w:r>
+        <w:rPr>
+          <w:rFonts w:ascii="Arial" w:hAnsi="Arial" w:eastAsia="Arial" w:cs="Arial"/>
           <w:color w:val="000000"/>
           <w:sz w:val="20"/>
           <w:szCs w:val="20"/>
           <w:u w:val="single"/>
-          <w:shd w:fill="auto" w:val="clear"/>
+          <w:shd w:val="clear" w:fill="auto"/>
           <w:vertAlign w:val="baseline"/>
           <w:rtl w:val="0"/>
         </w:rPr>
@@ -697,18 +687,18 @@
       </w:r>
       <w:r>
         <w:rPr>
-          <w:rFonts w:ascii="Arial" w:cs="Arial" w:eastAsia="Arial" w:hAnsi="Arial"/>
-          <w:color w:val="000000"/>
-          <w:sz w:val="20"/>
-          <w:szCs w:val="20"/>
-          <w:shd w:fill="auto" w:val="clear"/>
-          <w:vertAlign w:val="baseline"/>
-          <w:rtl w:val="0"/>
-        </w:rPr>
-        <w:t xml:space="preserve">: Juniper and Cisco routers and firewalls, Cisco, HP, and Juniper managed switches, SuperMicro servers</w:t>
-      </w:r>
-    </w:p>
-    <w:p>
+          <w:rFonts w:ascii="Arial" w:hAnsi="Arial" w:eastAsia="Arial" w:cs="Arial"/>
+          <w:color w:val="000000"/>
+          <w:sz w:val="20"/>
+          <w:szCs w:val="20"/>
+          <w:shd w:val="clear" w:fill="auto"/>
+          <w:vertAlign w:val="baseline"/>
+          <w:rtl w:val="0"/>
+        </w:rPr>
+        <w:t xml:space="preserve">: Juniper and Cisco routers and firewalls, Cisco and HP managed switches</w:t>
+      </w:r>
+    </w:p>
+    <w:p xmlns:wp14="http://schemas.microsoft.com/office/word/2010/wordml" wp14:textId="77777777">
       <w:pPr>
         <w:numPr>
           <w:ilvl w:val="0"/>
@@ -719,32 +709,32 @@
           <w:tab w:val="left" w:pos="8640"/>
           <w:tab w:val="left" w:pos="10710"/>
         </w:tabs>
-        <w:spacing w:after="0" w:before="0" w:line="240" w:lineRule="auto"/>
+        <w:spacing w:before="0" w:after="0" w:line="240" w:lineRule="auto"/>
         <w:ind w:left="720" w:right="0" w:hanging="360"/>
         <w:jc w:val="left"/>
         <w:rPr>
-          <w:rFonts w:ascii="Arial" w:cs="Arial" w:eastAsia="Arial" w:hAnsi="Arial"/>
-          <w:color w:val="000000"/>
-          <w:sz w:val="20"/>
-          <w:szCs w:val="20"/>
-          <w:shd w:fill="auto" w:val="clear"/>
-          <w:vertAlign w:val="baseline"/>
-        </w:rPr>
-      </w:pPr>
-      <w:r>
-        <w:rPr>
-          <w:rFonts w:ascii="Arial" w:cs="Arial" w:eastAsia="Arial" w:hAnsi="Arial"/>
-          <w:color w:val="000000"/>
-          <w:sz w:val="20"/>
-          <w:szCs w:val="20"/>
-          <w:shd w:fill="auto" w:val="clear"/>
-          <w:vertAlign w:val="baseline"/>
-          <w:rtl w:val="0"/>
-        </w:rPr>
-        <w:t xml:space="preserve">Additionally experienced with Windows Server 2012R2, VMware ESXi 6.0+, macOS, Samba4, Active Directory.</w:t>
-      </w:r>
-    </w:p>
-    <w:p>
+          <w:rFonts w:ascii="Arial" w:hAnsi="Arial" w:eastAsia="Arial" w:cs="Arial"/>
+          <w:color w:val="000000"/>
+          <w:sz w:val="20"/>
+          <w:szCs w:val="20"/>
+          <w:shd w:val="clear" w:fill="auto"/>
+          <w:vertAlign w:val="baseline"/>
+        </w:rPr>
+      </w:pPr>
+      <w:r>
+        <w:rPr>
+          <w:rFonts w:ascii="Arial" w:hAnsi="Arial" w:eastAsia="Arial" w:cs="Arial"/>
+          <w:color w:val="000000"/>
+          <w:sz w:val="20"/>
+          <w:szCs w:val="20"/>
+          <w:shd w:val="clear" w:fill="auto"/>
+          <w:vertAlign w:val="baseline"/>
+          <w:rtl w:val="0"/>
+        </w:rPr>
+        <w:t xml:space="preserve">Additionally experienced with Windows Server 2012R2, VMware ESXi 6.0+, Active Directory</w:t>
+      </w:r>
+    </w:p>
+    <w:p xmlns:wp14="http://schemas.microsoft.com/office/word/2010/wordml" wp14:textId="77777777">
       <w:pPr>
         <w:numPr>
           <w:ilvl w:val="0"/>
@@ -755,140 +745,133 @@
           <w:tab w:val="left" w:pos="8640"/>
           <w:tab w:val="left" w:pos="10710"/>
         </w:tabs>
-        <w:spacing w:after="0" w:before="0" w:line="240" w:lineRule="auto"/>
+        <w:spacing w:before="0" w:after="0" w:line="240" w:lineRule="auto"/>
         <w:ind w:left="720" w:right="0" w:hanging="360"/>
         <w:jc w:val="left"/>
         <w:rPr>
-          <w:rFonts w:ascii="Arial" w:cs="Arial" w:eastAsia="Arial" w:hAnsi="Arial"/>
-          <w:color w:val="000000"/>
-          <w:sz w:val="20"/>
-          <w:szCs w:val="20"/>
-          <w:shd w:fill="auto" w:val="clear"/>
-          <w:vertAlign w:val="baseline"/>
-        </w:rPr>
-      </w:pPr>
-      <w:r>
-        <w:rPr>
-          <w:rFonts w:ascii="Arial" w:cs="Arial" w:eastAsia="Arial" w:hAnsi="Arial"/>
-          <w:color w:val="000000"/>
-          <w:sz w:val="20"/>
-          <w:szCs w:val="20"/>
-          <w:shd w:fill="auto" w:val="clear"/>
-          <w:vertAlign w:val="baseline"/>
-          <w:rtl w:val="0"/>
-        </w:rPr>
-        <w:t xml:space="preserve">Fully fluent in written and verbal English and Spanish.</w:t>
-      </w:r>
-    </w:p>
-    <w:p>
+          <w:rFonts w:ascii="Arial" w:hAnsi="Arial" w:eastAsia="Arial" w:cs="Arial"/>
+          <w:color w:val="000000"/>
+          <w:sz w:val="20"/>
+          <w:szCs w:val="20"/>
+          <w:shd w:val="clear" w:fill="auto"/>
+          <w:vertAlign w:val="baseline"/>
+        </w:rPr>
+      </w:pPr>
+      <w:r>
+        <w:rPr>
+          <w:rFonts w:ascii="Arial" w:hAnsi="Arial" w:eastAsia="Arial" w:cs="Arial"/>
+          <w:color w:val="000000"/>
+          <w:sz w:val="20"/>
+          <w:szCs w:val="20"/>
+          <w:shd w:val="clear" w:fill="auto"/>
+          <w:vertAlign w:val="baseline"/>
+          <w:rtl w:val="0"/>
+        </w:rPr>
+        <w:t xml:space="preserve">Fully fluent in written and verbal English and Spanish</w:t>
+      </w:r>
+    </w:p>
+    <w:p xmlns:wp14="http://schemas.microsoft.com/office/word/2010/wordml" wp14:textId="77777777">
       <w:pPr>
         <w:tabs>
           <w:tab w:val="left" w:pos="8550"/>
           <w:tab w:val="left" w:pos="8640"/>
           <w:tab w:val="left" w:pos="10710"/>
         </w:tabs>
-        <w:spacing w:after="0" w:before="0" w:line="240" w:lineRule="auto"/>
+        <w:spacing w:before="0" w:after="0" w:line="240" w:lineRule="auto"/>
         <w:ind w:left="0" w:right="0" w:firstLine="0"/>
         <w:jc w:val="left"/>
         <w:rPr>
-          <w:rFonts w:ascii="Arial" w:cs="Arial" w:eastAsia="Arial" w:hAnsi="Arial"/>
+          <w:rFonts w:ascii="Arial" w:hAnsi="Arial" w:eastAsia="Arial" w:cs="Arial"/>
           <w:color w:val="000000"/>
           <w:sz w:val="12"/>
           <w:szCs w:val="12"/>
           <w:u w:val="single"/>
-          <w:shd w:fill="auto" w:val="clear"/>
-          <w:vertAlign w:val="baseline"/>
-        </w:rPr>
-      </w:pPr>
-      <w:r>
-        <w:rPr>
-          <w:rtl w:val="0"/>
-        </w:rPr>
-      </w:r>
-    </w:p>
-    <w:p>
+          <w:shd w:val="clear" w:fill="auto"/>
+          <w:vertAlign w:val="baseline"/>
+        </w:rPr>
+      </w:pPr>
+      <w:r>
+        <w:rPr>
+          <w:rtl w:val="0"/>
+        </w:rPr>
+      </w:r>
+    </w:p>
+    <w:p xmlns:wp14="http://schemas.microsoft.com/office/word/2010/wordml" wp14:textId="77777777">
       <w:pPr>
         <w:tabs>
           <w:tab w:val="left" w:pos="8550"/>
           <w:tab w:val="left" w:pos="8640"/>
           <w:tab w:val="left" w:pos="10710"/>
         </w:tabs>
-        <w:spacing w:after="0" w:before="0" w:line="360" w:lineRule="auto"/>
+        <w:spacing w:before="0" w:after="0" w:line="360" w:lineRule="auto"/>
         <w:ind w:left="0" w:right="0" w:firstLine="0"/>
         <w:jc w:val="left"/>
         <w:rPr>
-          <w:rFonts w:ascii="Arial" w:cs="Arial" w:eastAsia="Arial" w:hAnsi="Arial"/>
+          <w:rFonts w:ascii="Arial" w:hAnsi="Arial" w:eastAsia="Arial" w:cs="Arial"/>
           <w:color w:val="000000"/>
           <w:sz w:val="24"/>
           <w:szCs w:val="24"/>
           <w:u w:val="single"/>
-          <w:shd w:fill="auto" w:val="clear"/>
-          <w:vertAlign w:val="baseline"/>
-        </w:rPr>
-      </w:pPr>
-      <w:r>
-        <w:rPr>
-          <w:rFonts w:ascii="Arial" w:cs="Arial" w:eastAsia="Arial" w:hAnsi="Arial"/>
+          <w:shd w:val="clear" w:fill="auto"/>
+          <w:vertAlign w:val="baseline"/>
+        </w:rPr>
+      </w:pPr>
+      <w:r>
+        <w:rPr>
+          <w:rFonts w:ascii="Arial" w:hAnsi="Arial" w:eastAsia="Arial" w:cs="Arial"/>
           <w:color w:val="000000"/>
           <w:sz w:val="24"/>
           <w:szCs w:val="24"/>
           <w:u w:val="single"/>
-          <w:shd w:fill="auto" w:val="clear"/>
-          <w:vertAlign w:val="baseline"/>
-          <w:rtl w:val="0"/>
-        </w:rPr>
-        <w:t xml:space="preserve">WORK EXPERIENCE:</w:t>
+          <w:shd w:val="clear" w:fill="auto"/>
+          <w:vertAlign w:val="baseline"/>
+          <w:rtl w:val="0"/>
+        </w:rPr>
+        <w:t xml:space="preserve">EXPERIENCE:</w:t>
       </w:r>
     </w:p>
     <w:tbl>
       <w:tblPr>
         <w:tblStyle w:val="Table1"/>
-        <w:tblW w:w="10800.0" w:type="dxa"/>
+        <w:tblW w:w="9270.0" w:type="dxa"/>
         <w:jc w:val="left"/>
         <w:tblInd w:w="0.0" w:type="dxa"/>
         <w:tblBorders>
-          <w:top w:color="000000" w:space="0" w:sz="0" w:val="nil"/>
-          <w:left w:color="000000" w:space="0" w:sz="0" w:val="nil"/>
-          <w:bottom w:color="000000" w:space="0" w:sz="0" w:val="nil"/>
-          <w:right w:color="000000" w:space="0" w:sz="0" w:val="nil"/>
-          <w:insideH w:color="000000" w:space="0" w:sz="0" w:val="nil"/>
-          <w:insideV w:color="000000" w:space="0" w:sz="0" w:val="nil"/>
+          <w:top w:val="nil" w:color="000000" w:sz="0" w:space="0"/>
+          <w:left w:val="nil" w:color="000000" w:sz="0" w:space="0"/>
+          <w:bottom w:val="nil" w:color="000000" w:sz="0" w:space="0"/>
+          <w:right w:val="nil" w:color="000000" w:sz="0" w:space="0"/>
+          <w:insideH w:val="nil" w:color="000000" w:sz="0" w:space="0"/>
+          <w:insideV w:val="nil" w:color="000000" w:sz="0" w:space="0"/>
         </w:tblBorders>
         <w:tblLayout w:type="fixed"/>
         <w:tblLook w:val="0600"/>
       </w:tblPr>
       <w:tblGrid>
-        <w:gridCol w:w="5400"/>
-        <w:gridCol w:w="5400"/>
+        <w:gridCol w:w="3075"/>
+        <w:gridCol w:w="6195"/>
         <w:tblGridChange w:id="0">
           <w:tblGrid>
-            <w:gridCol w:w="5400"/>
-            <w:gridCol w:w="5400"/>
+            <w:gridCol w:w="3075"/>
+            <w:gridCol w:w="6195"/>
           </w:tblGrid>
         </w:tblGridChange>
       </w:tblGrid>
-      <w:tr>
+      <w:tr xmlns:wp14="http://schemas.microsoft.com/office/word/2010/wordml" wp14:textId="77777777">
         <w:tc>
-          <w:tcPr>
-            <w:tcBorders>
-              <w:top w:color="000000" w:space="0" w:sz="0" w:val="nil"/>
-              <w:left w:color="000000" w:space="0" w:sz="0" w:val="nil"/>
-              <w:bottom w:color="000000" w:space="0" w:sz="0" w:val="nil"/>
-              <w:right w:color="000000" w:space="0" w:sz="0" w:val="nil"/>
-            </w:tcBorders>
-          </w:tcPr>
-          <w:p>
+          <w:tcPr/>
+          <w:p wp14:textId="77777777">
             <w:pPr>
               <w:tabs>
                 <w:tab w:val="left" w:pos="8550"/>
                 <w:tab w:val="left" w:pos="8640"/>
                 <w:tab w:val="left" w:pos="10710"/>
               </w:tabs>
-              <w:spacing w:after="0" w:before="0" w:line="240" w:lineRule="auto"/>
+              <w:spacing w:before="0" w:after="0" w:line="240" w:lineRule="auto"/>
               <w:ind w:left="0" w:right="0" w:firstLine="0"/>
               <w:jc w:val="left"/>
               <w:rPr>
-                <w:rFonts w:ascii="Arial" w:cs="Arial" w:eastAsia="Arial" w:hAnsi="Arial"/>
+                <w:rFonts w:ascii="Arial" w:hAnsi="Arial" w:eastAsia="Arial" w:cs="Arial"/>
                 <w:b w:val="1"/>
                 <w:color w:val="000000"/>
                 <w:sz w:val="24"/>
@@ -898,7 +881,7 @@
             </w:pPr>
             <w:r>
               <w:rPr>
-                <w:rFonts w:ascii="Arial" w:cs="Arial" w:eastAsia="Arial" w:hAnsi="Arial"/>
+                <w:rFonts w:ascii="Arial" w:hAnsi="Arial" w:eastAsia="Arial" w:cs="Arial"/>
                 <w:b w:val="1"/>
                 <w:color w:val="000000"/>
                 <w:sz w:val="24"/>
@@ -911,15 +894,11 @@
           </w:p>
         </w:tc>
         <w:tc>
-          <w:tcPr>
-            <w:tcBorders>
-              <w:left w:color="000000" w:space="0" w:sz="0" w:val="nil"/>
-            </w:tcBorders>
-          </w:tcPr>
-          <w:p>
+          <w:tcPr/>
+          <w:p wp14:textId="77777777">
             <w:pPr>
               <w:rPr>
-                <w:rFonts w:ascii="Arial" w:cs="Arial" w:eastAsia="Arial" w:hAnsi="Arial"/>
+                <w:rFonts w:ascii="Arial" w:hAnsi="Arial" w:eastAsia="Arial" w:cs="Arial"/>
                 <w:color w:val="000000"/>
                 <w:sz w:val="24"/>
                 <w:szCs w:val="24"/>
@@ -935,17 +914,13 @@
           </w:p>
         </w:tc>
       </w:tr>
-      <w:tr>
+      <w:tr xmlns:wp14="http://schemas.microsoft.com/office/word/2010/wordml" wp14:textId="77777777">
         <w:tc>
-          <w:tcPr>
-            <w:tcBorders>
-              <w:top w:color="000000" w:space="0" w:sz="0" w:val="nil"/>
-            </w:tcBorders>
-          </w:tcPr>
-          <w:p>
+          <w:tcPr/>
+          <w:p wp14:textId="77777777">
             <w:pPr>
               <w:rPr>
-                <w:rFonts w:ascii="Arial" w:cs="Arial" w:eastAsia="Arial" w:hAnsi="Arial"/>
+                <w:rFonts w:ascii="Arial" w:hAnsi="Arial" w:eastAsia="Arial" w:cs="Arial"/>
                 <w:color w:val="000000"/>
                 <w:sz w:val="24"/>
                 <w:szCs w:val="24"/>
@@ -954,7 +929,7 @@
             </w:pPr>
             <w:r>
               <w:rPr>
-                <w:rFonts w:ascii="Arial" w:cs="Arial" w:eastAsia="Arial" w:hAnsi="Arial"/>
+                <w:rFonts w:ascii="Arial" w:hAnsi="Arial" w:eastAsia="Arial" w:cs="Arial"/>
                 <w:i w:val="1"/>
                 <w:color w:val="000000"/>
                 <w:sz w:val="24"/>
@@ -973,11 +948,11 @@
         </w:tc>
         <w:tc>
           <w:tcPr/>
-          <w:p>
+          <w:p wp14:textId="77777777">
             <w:pPr>
               <w:jc w:val="right"/>
               <w:rPr>
-                <w:rFonts w:ascii="Arial" w:cs="Arial" w:eastAsia="Arial" w:hAnsi="Arial"/>
+                <w:rFonts w:ascii="Arial" w:hAnsi="Arial" w:eastAsia="Arial" w:cs="Arial"/>
                 <w:i w:val="1"/>
                 <w:color w:val="000000"/>
                 <w:sz w:val="24"/>
@@ -987,7 +962,7 @@
             </w:pPr>
             <w:r>
               <w:rPr>
-                <w:rFonts w:ascii="Arial" w:cs="Arial" w:eastAsia="Arial" w:hAnsi="Arial"/>
+                <w:rFonts w:ascii="Arial" w:hAnsi="Arial" w:eastAsia="Arial" w:cs="Arial"/>
                 <w:color w:val="000000"/>
                 <w:sz w:val="24"/>
                 <w:szCs w:val="24"/>
@@ -1004,16 +979,16 @@
           </w:p>
         </w:tc>
       </w:tr>
-      <w:tr>
+      <w:tr xmlns:wp14="http://schemas.microsoft.com/office/word/2010/wordml" wp14:textId="77777777">
         <w:trPr>
           <w:trHeight w:val="360" w:hRule="atLeast"/>
         </w:trPr>
         <w:tc>
           <w:tcPr/>
-          <w:p>
+          <w:p wp14:textId="77777777">
             <w:pPr>
               <w:rPr>
-                <w:rFonts w:ascii="Arial" w:cs="Arial" w:eastAsia="Arial" w:hAnsi="Arial"/>
+                <w:rFonts w:ascii="Arial" w:hAnsi="Arial" w:eastAsia="Arial" w:cs="Arial"/>
                 <w:i w:val="1"/>
                 <w:color w:val="000000"/>
                 <w:sz w:val="20"/>
@@ -1023,7 +998,7 @@
             </w:pPr>
             <w:r>
               <w:rPr>
-                <w:rFonts w:ascii="Arial" w:cs="Arial" w:eastAsia="Arial" w:hAnsi="Arial"/>
+                <w:rFonts w:ascii="Arial" w:hAnsi="Arial" w:eastAsia="Arial" w:cs="Arial"/>
                 <w:i w:val="1"/>
                 <w:color w:val="000000"/>
                 <w:sz w:val="20"/>
@@ -1037,11 +1012,11 @@
         </w:tc>
         <w:tc>
           <w:tcPr/>
-          <w:p>
+          <w:p wp14:textId="77777777">
             <w:pPr>
               <w:jc w:val="right"/>
               <w:rPr>
-                <w:rFonts w:ascii="Arial" w:cs="Arial" w:eastAsia="Arial" w:hAnsi="Arial"/>
+                <w:rFonts w:ascii="Arial" w:hAnsi="Arial" w:eastAsia="Arial" w:cs="Arial"/>
                 <w:color w:val="000000"/>
                 <w:sz w:val="4"/>
                 <w:szCs w:val="4"/>
@@ -1050,7 +1025,7 @@
             </w:pPr>
             <w:r>
               <w:rPr>
-                <w:rFonts w:ascii="Arial" w:cs="Arial" w:eastAsia="Arial" w:hAnsi="Arial"/>
+                <w:rFonts w:ascii="Arial" w:hAnsi="Arial" w:eastAsia="Arial" w:cs="Arial"/>
                 <w:i w:val="1"/>
                 <w:color w:val="000000"/>
                 <w:sz w:val="20"/>
@@ -1069,7 +1044,7 @@
         </w:tc>
       </w:tr>
     </w:tbl>
-    <w:p>
+    <w:p xmlns:wp14="http://schemas.microsoft.com/office/word/2010/wordml" wp14:textId="77777777">
       <w:pPr>
         <w:numPr>
           <w:ilvl w:val="0"/>
@@ -1080,75 +1055,30 @@
           <w:tab w:val="left" w:pos="8640"/>
           <w:tab w:val="left" w:pos="10710"/>
         </w:tabs>
-        <w:spacing w:after="0" w:before="0" w:line="240" w:lineRule="auto"/>
+        <w:spacing w:before="0" w:after="0" w:line="240" w:lineRule="auto"/>
         <w:ind w:left="720" w:right="0" w:hanging="360"/>
         <w:jc w:val="left"/>
         <w:rPr>
-          <w:rFonts w:ascii="Arial" w:cs="Arial" w:eastAsia="Arial" w:hAnsi="Arial"/>
-          <w:color w:val="000000"/>
-          <w:sz w:val="20"/>
-          <w:szCs w:val="20"/>
-          <w:shd w:fill="auto" w:val="clear"/>
-          <w:vertAlign w:val="baseline"/>
-        </w:rPr>
-      </w:pPr>
-      <w:r>
-        <w:rPr>
-          <w:rFonts w:ascii="Arial" w:cs="Arial" w:eastAsia="Arial" w:hAnsi="Arial"/>
-          <w:color w:val="000000"/>
-          <w:sz w:val="20"/>
-          <w:szCs w:val="20"/>
-          <w:shd w:fill="auto" w:val="clear"/>
-          <w:vertAlign w:val="baseline"/>
-          <w:rtl w:val="0"/>
-        </w:rPr>
-        <w:t xml:space="preserve">Designed and implemented a dynamic </w:t>
-      </w:r>
-      <w:r>
-        <w:rPr>
-          <w:rFonts w:ascii="Courier New" w:cs="Courier New" w:eastAsia="Courier New" w:hAnsi="Courier New"/>
-          <w:color w:val="000000"/>
-          <w:sz w:val="20"/>
-          <w:szCs w:val="20"/>
-          <w:shd w:fill="auto" w:val="clear"/>
-          <w:vertAlign w:val="baseline"/>
-          <w:rtl w:val="0"/>
-        </w:rPr>
-        <w:t xml:space="preserve">iptables</w:t>
-      </w:r>
-      <w:r>
-        <w:rPr>
-          <w:rFonts w:ascii="Arial" w:cs="Arial" w:eastAsia="Arial" w:hAnsi="Arial"/>
-          <w:color w:val="000000"/>
-          <w:sz w:val="20"/>
-          <w:szCs w:val="20"/>
-          <w:shd w:fill="auto" w:val="clear"/>
-          <w:vertAlign w:val="baseline"/>
-          <w:rtl w:val="0"/>
-        </w:rPr>
-        <w:t xml:space="preserve"> firewall configuration generator to improve reconfiguration performance on a cluster of 300 hosts. This implementation replaced an existing solution with a 99.95% improvement in </w:t>
-      </w:r>
-      <w:r>
-        <w:rPr>
-          <w:rFonts w:ascii="Arial" w:cs="Arial" w:eastAsia="Arial" w:hAnsi="Arial"/>
-          <w:rtl w:val="0"/>
-        </w:rPr>
-        <w:t xml:space="preserve">run</w:t>
-      </w:r>
-      <w:r>
-        <w:rPr>
-          <w:rFonts w:ascii="Arial" w:cs="Arial" w:eastAsia="Arial" w:hAnsi="Arial"/>
-          <w:color w:val="000000"/>
-          <w:sz w:val="20"/>
-          <w:szCs w:val="20"/>
-          <w:shd w:fill="auto" w:val="clear"/>
-          <w:vertAlign w:val="baseline"/>
-          <w:rtl w:val="0"/>
-        </w:rPr>
-        <w:t xml:space="preserve">time, resulting in over 12 hours saved per deployment.</w:t>
-      </w:r>
-    </w:p>
-    <w:p>
+          <w:rFonts w:ascii="Arial" w:hAnsi="Arial" w:eastAsia="Arial" w:cs="Arial"/>
+          <w:color w:val="000000"/>
+          <w:sz w:val="20"/>
+          <w:szCs w:val="20"/>
+          <w:vertAlign w:val="baseline"/>
+        </w:rPr>
+      </w:pPr>
+      <w:r>
+        <w:rPr>
+          <w:rFonts w:ascii="Arial" w:hAnsi="Arial" w:eastAsia="Arial" w:cs="Arial"/>
+          <w:color w:val="000000"/>
+          <w:sz w:val="20"/>
+          <w:szCs w:val="20"/>
+          <w:vertAlign w:val="baseline"/>
+          <w:rtl w:val="0"/>
+        </w:rPr>
+        <w:t xml:space="preserve">Designed and implemented a dynamic iptables firewall configuration generator to improve reconfiguration performance on a cluster of 300 hosts. This implementation yielded a 99.95% improvement in runtime over the previous solution, resulting in over 12 hours saved per deployment.</w:t>
+      </w:r>
+    </w:p>
+    <w:p xmlns:wp14="http://schemas.microsoft.com/office/word/2010/wordml" wp14:textId="21C921C0">
       <w:pPr>
         <w:numPr>
           <w:ilvl w:val="0"/>
@@ -1159,70 +1089,61 @@
           <w:tab w:val="left" w:pos="8640"/>
           <w:tab w:val="left" w:pos="10710"/>
         </w:tabs>
-        <w:spacing w:after="0" w:before="0" w:line="240" w:lineRule="auto"/>
+        <w:spacing w:before="0" w:after="0" w:line="240" w:lineRule="auto"/>
         <w:ind w:left="720" w:right="0" w:hanging="360"/>
         <w:jc w:val="left"/>
         <w:rPr>
-          <w:rFonts w:ascii="Arial" w:cs="Arial" w:eastAsia="Arial" w:hAnsi="Arial"/>
-          <w:color w:val="000000"/>
-          <w:sz w:val="20"/>
-          <w:szCs w:val="20"/>
-          <w:shd w:fill="auto" w:val="clear"/>
-          <w:vertAlign w:val="baseline"/>
-        </w:rPr>
-      </w:pPr>
-      <w:r>
-        <w:rPr>
-          <w:rFonts w:ascii="Arial" w:cs="Arial" w:eastAsia="Arial" w:hAnsi="Arial"/>
-          <w:color w:val="000000"/>
-          <w:sz w:val="20"/>
-          <w:szCs w:val="20"/>
-          <w:shd w:fill="auto" w:val="clear"/>
-          <w:vertAlign w:val="baseline"/>
-          <w:rtl w:val="0"/>
-        </w:rPr>
-        <w:t xml:space="preserve">Built and administered a 4 TB self-hosted InfluxDB Enterprise time-series database cluster for backending core application data. Oversaw migration of entire data lifecycle from previous MySQL-based solution. Worked </w:t>
-      </w:r>
-      <w:r>
-        <w:rPr>
-          <w:rFonts w:ascii="Arial" w:cs="Arial" w:eastAsia="Arial" w:hAnsi="Arial"/>
-          <w:rtl w:val="0"/>
-        </w:rPr>
-        <w:t xml:space="preserve">with the development</w:t>
-      </w:r>
-      <w:r>
-        <w:rPr>
-          <w:rFonts w:ascii="Arial" w:cs="Arial" w:eastAsia="Arial" w:hAnsi="Arial"/>
-          <w:color w:val="000000"/>
-          <w:sz w:val="20"/>
-          <w:szCs w:val="20"/>
-          <w:shd w:fill="auto" w:val="clear"/>
-          <w:vertAlign w:val="baseline"/>
-          <w:rtl w:val="0"/>
-        </w:rPr>
-        <w:t xml:space="preserve"> team to carry out performance and load tests prior to </w:t>
-      </w:r>
-      <w:r>
-        <w:rPr>
-          <w:rFonts w:ascii="Arial" w:cs="Arial" w:eastAsia="Arial" w:hAnsi="Arial"/>
-          <w:rtl w:val="0"/>
-        </w:rPr>
-        <w:t xml:space="preserve">bringing the system</w:t>
-      </w:r>
-      <w:r>
-        <w:rPr>
-          <w:rFonts w:ascii="Arial" w:cs="Arial" w:eastAsia="Arial" w:hAnsi="Arial"/>
-          <w:color w:val="000000"/>
-          <w:sz w:val="20"/>
-          <w:szCs w:val="20"/>
-          <w:shd w:fill="auto" w:val="clear"/>
-          <w:vertAlign w:val="baseline"/>
-          <w:rtl w:val="0"/>
-        </w:rPr>
-        <w:t xml:space="preserve"> live.</w:t>
-      </w:r>
-    </w:p>
-    <w:p>
+          <w:rFonts w:ascii="Arial" w:hAnsi="Arial" w:eastAsia="Arial" w:cs="Arial"/>
+          <w:color w:val="000000"/>
+          <w:sz w:val="20"/>
+          <w:szCs w:val="20"/>
+          <w:vertAlign w:val="baseline"/>
+        </w:rPr>
+      </w:pPr>
+      <w:r>
+        <w:rPr>
+          <w:rFonts w:ascii="Arial" w:hAnsi="Arial" w:eastAsia="Arial" w:cs="Arial"/>
+          <w:color w:val="000000" w:themeColor="text1" w:themeTint="FF" w:themeShade="FF"/>
+          <w:sz w:val="20"/>
+          <w:szCs w:val="20"/>
+          <w:vertAlign w:val="baseline"/>
+        </w:rPr>
+        <w:t xml:space="preserve">Built and administered a self-hosted InfluxDB Enterprise time-series database cluster hosting core application data. Oversaw migration </w:t>
+      </w:r>
+      <w:r>
+        <w:rPr>
+          <w:rFonts w:ascii="Arial" w:hAnsi="Arial" w:eastAsia="Arial" w:cs="Arial"/>
+        </w:rPr>
+        <w:t>of the entire</w:t>
+      </w:r>
+      <w:r>
+        <w:rPr>
+          <w:rFonts w:ascii="Arial" w:hAnsi="Arial" w:eastAsia="Arial" w:cs="Arial"/>
+          <w:color w:val="000000" w:themeColor="text1" w:themeTint="FF" w:themeShade="FF"/>
+          <w:sz w:val="20"/>
+          <w:szCs w:val="20"/>
+          <w:vertAlign w:val="baseline"/>
+        </w:rPr>
+        <w:t xml:space="preserve"> data lifecycle </w:t>
+      </w:r>
+      <w:r>
+        <w:rPr>
+          <w:rFonts w:ascii="Arial" w:hAnsi="Arial" w:eastAsia="Arial" w:cs="Arial"/>
+        </w:rPr>
+        <w:t>from the previous</w:t>
+      </w:r>
+      <w:r>
+        <w:rPr>
+          <w:rFonts w:ascii="Arial" w:hAnsi="Arial" w:eastAsia="Arial" w:cs="Arial"/>
+          <w:color w:val="000000" w:themeColor="text1" w:themeTint="FF" w:themeShade="FF"/>
+          <w:sz w:val="20"/>
+          <w:szCs w:val="20"/>
+          <w:vertAlign w:val="baseline"/>
+        </w:rPr>
+        <w:t xml:space="preserve"> solution. Worked with the development team to carry out performance and load benchmarking at production scale.</w:t>
+      </w:r>
+    </w:p>
+    <w:p xmlns:wp14="http://schemas.microsoft.com/office/word/2010/wordml" wp14:textId="77777777">
       <w:pPr>
         <w:numPr>
           <w:ilvl w:val="0"/>
@@ -1233,32 +1154,30 @@
           <w:tab w:val="left" w:pos="8640"/>
           <w:tab w:val="left" w:pos="10710"/>
         </w:tabs>
-        <w:spacing w:after="0" w:before="0" w:line="240" w:lineRule="auto"/>
+        <w:spacing w:before="0" w:after="0" w:line="240" w:lineRule="auto"/>
         <w:ind w:left="720" w:right="0" w:hanging="360"/>
         <w:jc w:val="left"/>
         <w:rPr>
-          <w:rFonts w:ascii="Arial" w:cs="Arial" w:eastAsia="Arial" w:hAnsi="Arial"/>
-          <w:color w:val="000000"/>
-          <w:sz w:val="20"/>
-          <w:szCs w:val="20"/>
-          <w:shd w:fill="auto" w:val="clear"/>
-          <w:vertAlign w:val="baseline"/>
-        </w:rPr>
-      </w:pPr>
-      <w:r>
-        <w:rPr>
-          <w:rFonts w:ascii="Arial" w:cs="Arial" w:eastAsia="Arial" w:hAnsi="Arial"/>
-          <w:color w:val="000000"/>
-          <w:sz w:val="20"/>
-          <w:szCs w:val="20"/>
-          <w:shd w:fill="auto" w:val="clear"/>
+          <w:rFonts w:ascii="Arial" w:hAnsi="Arial" w:eastAsia="Arial" w:cs="Arial"/>
+          <w:color w:val="000000"/>
+          <w:sz w:val="20"/>
+          <w:szCs w:val="20"/>
+          <w:vertAlign w:val="baseline"/>
+        </w:rPr>
+      </w:pPr>
+      <w:r>
+        <w:rPr>
+          <w:rFonts w:ascii="Arial" w:hAnsi="Arial" w:eastAsia="Arial" w:cs="Arial"/>
+          <w:color w:val="000000"/>
+          <w:sz w:val="20"/>
+          <w:szCs w:val="20"/>
           <w:vertAlign w:val="baseline"/>
           <w:rtl w:val="0"/>
         </w:rPr>
         <w:t xml:space="preserve">Migrated core application legacy Docker Swarm clusters to latest Docker Swarm Mode. Defined cluster infrastructure in Terraform for reproducible provisioning and disaster recovery. Conducted staged rollout of new Swarm environments in coordination with development and QA teams. Reconstructed all related CI/CD pipelines to interface with new Docker and Swarm versions.</w:t>
       </w:r>
     </w:p>
-    <w:p>
+    <w:p xmlns:wp14="http://schemas.microsoft.com/office/word/2010/wordml" wp14:textId="77777777">
       <w:pPr>
         <w:numPr>
           <w:ilvl w:val="0"/>
@@ -1269,62 +1188,41 @@
           <w:tab w:val="left" w:pos="8640"/>
           <w:tab w:val="left" w:pos="10710"/>
         </w:tabs>
-        <w:spacing w:after="0" w:before="0" w:line="240" w:lineRule="auto"/>
+        <w:spacing w:before="0" w:after="0" w:line="240" w:lineRule="auto"/>
         <w:ind w:left="720" w:right="0" w:hanging="360"/>
         <w:jc w:val="left"/>
         <w:rPr>
-          <w:rFonts w:ascii="Arial" w:cs="Arial" w:eastAsia="Arial" w:hAnsi="Arial"/>
-          <w:color w:val="000000"/>
-          <w:sz w:val="20"/>
-          <w:szCs w:val="20"/>
-          <w:shd w:fill="auto" w:val="clear"/>
-          <w:vertAlign w:val="baseline"/>
-        </w:rPr>
-      </w:pPr>
-      <w:r>
-        <w:rPr>
-          <w:rFonts w:ascii="Arial" w:cs="Arial" w:eastAsia="Arial" w:hAnsi="Arial"/>
-          <w:color w:val="000000"/>
-          <w:sz w:val="20"/>
-          <w:szCs w:val="20"/>
-          <w:shd w:fill="auto" w:val="clear"/>
-          <w:vertAlign w:val="baseline"/>
-          <w:rtl w:val="0"/>
-        </w:rPr>
-        <w:t xml:space="preserve">Engineered solution for self-service provisioning and deployment of transient development environments within Docker Swarm. Extended Terraform configuration to source environment metadata from central database. </w:t>
-      </w:r>
-      <w:r>
-        <w:rPr>
-          <w:rFonts w:ascii="Arial" w:cs="Arial" w:eastAsia="Arial" w:hAnsi="Arial"/>
-          <w:rtl w:val="0"/>
-        </w:rPr>
-        <w:t xml:space="preserve">Provided the development</w:t>
-      </w:r>
-      <w:r>
-        <w:rPr>
-          <w:rFonts w:ascii="Arial" w:cs="Arial" w:eastAsia="Arial" w:hAnsi="Arial"/>
-          <w:color w:val="000000"/>
-          <w:sz w:val="20"/>
-          <w:szCs w:val="20"/>
-          <w:shd w:fill="auto" w:val="clear"/>
-          <w:vertAlign w:val="baseline"/>
-          <w:rtl w:val="0"/>
-        </w:rPr>
-        <w:t xml:space="preserve"> team with the tools to create arbitrary environments to accelerate testing and facilitate code comparisons.</w:t>
-      </w:r>
-    </w:p>
-    <w:p>
+          <w:rFonts w:ascii="Arial" w:hAnsi="Arial" w:eastAsia="Arial" w:cs="Arial"/>
+          <w:color w:val="000000"/>
+          <w:sz w:val="20"/>
+          <w:szCs w:val="20"/>
+          <w:vertAlign w:val="baseline"/>
+        </w:rPr>
+      </w:pPr>
+      <w:r>
+        <w:rPr>
+          <w:rFonts w:ascii="Arial" w:hAnsi="Arial" w:eastAsia="Arial" w:cs="Arial"/>
+          <w:color w:val="000000"/>
+          <w:sz w:val="20"/>
+          <w:szCs w:val="20"/>
+          <w:vertAlign w:val="baseline"/>
+          <w:rtl w:val="0"/>
+        </w:rPr>
+        <w:t xml:space="preserve">Engineered platform for self-service provisioning and deployment of transient development environments within Docker Swarm. Extended Terraform configuration to source dynamic environment metadata from a central database. Provided the development team with the tools to accelerate testing and facilitate code comparisons.</w:t>
+      </w:r>
+    </w:p>
+    <w:p xmlns:wp14="http://schemas.microsoft.com/office/word/2010/wordml" wp14:textId="77777777">
       <w:pPr>
         <w:tabs>
           <w:tab w:val="left" w:pos="8550"/>
           <w:tab w:val="left" w:pos="8640"/>
           <w:tab w:val="left" w:pos="10710"/>
         </w:tabs>
-        <w:spacing w:after="0" w:before="0" w:line="240" w:lineRule="auto"/>
+        <w:spacing w:before="0" w:after="0" w:line="240" w:lineRule="auto"/>
         <w:ind w:left="0" w:right="0" w:firstLine="0"/>
         <w:jc w:val="left"/>
         <w:rPr>
-          <w:rFonts w:ascii="Arial" w:cs="Arial" w:eastAsia="Arial" w:hAnsi="Arial"/>
+          <w:rFonts w:ascii="Arial" w:hAnsi="Arial" w:eastAsia="Arial" w:cs="Arial"/>
           <w:color w:val="000000"/>
           <w:sz w:val="12"/>
           <w:szCs w:val="12"/>
@@ -1340,43 +1238,43 @@
     <w:tbl>
       <w:tblPr>
         <w:tblStyle w:val="Table2"/>
-        <w:tblW w:w="10800.0" w:type="dxa"/>
+        <w:tblW w:w="9300.0" w:type="dxa"/>
         <w:jc w:val="left"/>
         <w:tblInd w:w="0.0" w:type="dxa"/>
         <w:tblBorders>
-          <w:top w:color="000000" w:space="0" w:sz="0" w:val="nil"/>
-          <w:left w:color="000000" w:space="0" w:sz="0" w:val="nil"/>
-          <w:bottom w:color="000000" w:space="0" w:sz="0" w:val="nil"/>
-          <w:right w:color="000000" w:space="0" w:sz="0" w:val="nil"/>
-          <w:insideH w:color="000000" w:space="0" w:sz="0" w:val="nil"/>
-          <w:insideV w:color="000000" w:space="0" w:sz="0" w:val="nil"/>
+          <w:top w:val="nil" w:color="000000" w:sz="0" w:space="0"/>
+          <w:left w:val="nil" w:color="000000" w:sz="0" w:space="0"/>
+          <w:bottom w:val="nil" w:color="000000" w:sz="0" w:space="0"/>
+          <w:right w:val="nil" w:color="000000" w:sz="0" w:space="0"/>
+          <w:insideH w:val="nil" w:color="000000" w:sz="0" w:space="0"/>
+          <w:insideV w:val="nil" w:color="000000" w:sz="0" w:space="0"/>
         </w:tblBorders>
         <w:tblLayout w:type="fixed"/>
         <w:tblLook w:val="0600"/>
       </w:tblPr>
       <w:tblGrid>
-        <w:gridCol w:w="5400"/>
-        <w:gridCol w:w="5400"/>
+        <w:gridCol w:w="4140"/>
+        <w:gridCol w:w="5160"/>
         <w:tblGridChange w:id="0">
           <w:tblGrid>
-            <w:gridCol w:w="5400"/>
-            <w:gridCol w:w="5400"/>
+            <w:gridCol w:w="4140"/>
+            <w:gridCol w:w="5160"/>
           </w:tblGrid>
         </w:tblGridChange>
       </w:tblGrid>
-      <w:tr>
+      <w:tr xmlns:wp14="http://schemas.microsoft.com/office/word/2010/wordml" wp14:textId="77777777">
         <w:tc>
           <w:tcPr/>
-          <w:p>
+          <w:p wp14:textId="77777777">
             <w:pPr>
               <w:tabs>
                 <w:tab w:val="left" w:pos="6300"/>
               </w:tabs>
-              <w:spacing w:after="0" w:before="0" w:line="240" w:lineRule="auto"/>
+              <w:spacing w:before="0" w:after="0" w:line="240" w:lineRule="auto"/>
               <w:ind w:left="0" w:right="0" w:firstLine="0"/>
               <w:jc w:val="left"/>
               <w:rPr>
-                <w:rFonts w:ascii="Arial" w:cs="Arial" w:eastAsia="Arial" w:hAnsi="Arial"/>
+                <w:rFonts w:ascii="Arial" w:hAnsi="Arial" w:eastAsia="Arial" w:cs="Arial"/>
                 <w:color w:val="000000"/>
                 <w:sz w:val="24"/>
                 <w:szCs w:val="24"/>
@@ -1385,7 +1283,7 @@
             </w:pPr>
             <w:r>
               <w:rPr>
-                <w:rFonts w:ascii="Arial" w:cs="Arial" w:eastAsia="Arial" w:hAnsi="Arial"/>
+                <w:rFonts w:ascii="Arial" w:hAnsi="Arial" w:eastAsia="Arial" w:cs="Arial"/>
                 <w:b w:val="1"/>
                 <w:color w:val="000000"/>
                 <w:sz w:val="24"/>
@@ -1404,10 +1302,10 @@
         </w:tc>
         <w:tc>
           <w:tcPr/>
-          <w:p>
+          <w:p wp14:textId="77777777">
             <w:pPr>
               <w:rPr>
-                <w:rFonts w:ascii="Arial" w:cs="Arial" w:eastAsia="Arial" w:hAnsi="Arial"/>
+                <w:rFonts w:ascii="Arial" w:hAnsi="Arial" w:eastAsia="Arial" w:cs="Arial"/>
                 <w:color w:val="000000"/>
                 <w:sz w:val="20"/>
                 <w:szCs w:val="20"/>
@@ -1422,13 +1320,13 @@
           </w:p>
         </w:tc>
       </w:tr>
-      <w:tr>
+      <w:tr xmlns:wp14="http://schemas.microsoft.com/office/word/2010/wordml" wp14:textId="77777777">
         <w:tc>
           <w:tcPr/>
-          <w:p>
+          <w:p wp14:textId="77777777">
             <w:pPr>
               <w:rPr>
-                <w:rFonts w:ascii="Arial" w:cs="Arial" w:eastAsia="Arial" w:hAnsi="Arial"/>
+                <w:rFonts w:ascii="Arial" w:hAnsi="Arial" w:eastAsia="Arial" w:cs="Arial"/>
                 <w:color w:val="000000"/>
                 <w:sz w:val="24"/>
                 <w:szCs w:val="24"/>
@@ -1437,7 +1335,7 @@
             </w:pPr>
             <w:r>
               <w:rPr>
-                <w:rFonts w:ascii="Arial" w:cs="Arial" w:eastAsia="Arial" w:hAnsi="Arial"/>
+                <w:rFonts w:ascii="Arial" w:hAnsi="Arial" w:eastAsia="Arial" w:cs="Arial"/>
                 <w:i w:val="1"/>
                 <w:color w:val="000000"/>
                 <w:sz w:val="24"/>
@@ -1456,11 +1354,11 @@
         </w:tc>
         <w:tc>
           <w:tcPr/>
-          <w:p>
+          <w:p wp14:textId="77777777">
             <w:pPr>
               <w:jc w:val="right"/>
               <w:rPr>
-                <w:rFonts w:ascii="Arial" w:cs="Arial" w:eastAsia="Arial" w:hAnsi="Arial"/>
+                <w:rFonts w:ascii="Arial" w:hAnsi="Arial" w:eastAsia="Arial" w:cs="Arial"/>
                 <w:color w:val="000000"/>
                 <w:sz w:val="8"/>
                 <w:szCs w:val="8"/>
@@ -1469,7 +1367,7 @@
             </w:pPr>
             <w:r>
               <w:rPr>
-                <w:rFonts w:ascii="Arial" w:cs="Arial" w:eastAsia="Arial" w:hAnsi="Arial"/>
+                <w:rFonts w:ascii="Arial" w:hAnsi="Arial" w:eastAsia="Arial" w:cs="Arial"/>
                 <w:color w:val="000000"/>
                 <w:sz w:val="24"/>
                 <w:szCs w:val="24"/>
@@ -1487,18 +1385,18 @@
         </w:tc>
       </w:tr>
     </w:tbl>
-    <w:p>
+    <w:p xmlns:wp14="http://schemas.microsoft.com/office/word/2010/wordml" wp14:textId="77777777">
       <w:pPr>
         <w:tabs>
           <w:tab w:val="left" w:pos="8550"/>
           <w:tab w:val="left" w:pos="8640"/>
           <w:tab w:val="left" w:pos="10710"/>
         </w:tabs>
-        <w:spacing w:after="0" w:before="0" w:line="240" w:lineRule="auto"/>
+        <w:spacing w:before="0" w:after="0" w:line="240" w:lineRule="auto"/>
         <w:ind w:left="0" w:right="0" w:firstLine="0"/>
         <w:jc w:val="left"/>
         <w:rPr>
-          <w:rFonts w:ascii="Arial" w:cs="Arial" w:eastAsia="Arial" w:hAnsi="Arial"/>
+          <w:rFonts w:ascii="Arial" w:hAnsi="Arial" w:eastAsia="Arial" w:cs="Arial"/>
           <w:color w:val="000000"/>
           <w:sz w:val="12"/>
           <w:szCs w:val="12"/>
@@ -1511,73 +1409,48 @@
         </w:rPr>
       </w:r>
     </w:p>
-    <w:p>
+    <w:p xmlns:wp14="http://schemas.microsoft.com/office/word/2010/wordml" wp14:textId="77777777">
       <w:pPr>
         <w:tabs>
           <w:tab w:val="left" w:pos="8550"/>
           <w:tab w:val="left" w:pos="8640"/>
           <w:tab w:val="left" w:pos="10710"/>
         </w:tabs>
-        <w:spacing w:after="0" w:before="0" w:line="240" w:lineRule="auto"/>
+        <w:spacing w:before="0" w:after="0" w:line="240" w:lineRule="auto"/>
         <w:ind w:left="0" w:right="0" w:firstLine="0"/>
         <w:jc w:val="left"/>
         <w:rPr>
-          <w:rFonts w:ascii="Arial" w:cs="Arial" w:eastAsia="Arial" w:hAnsi="Arial"/>
-          <w:color w:val="000000"/>
-          <w:sz w:val="20"/>
-          <w:szCs w:val="20"/>
-          <w:vertAlign w:val="baseline"/>
-        </w:rPr>
-      </w:pPr>
-      <w:r>
-        <w:rPr>
-          <w:rFonts w:ascii="Arial" w:cs="Arial" w:eastAsia="Arial" w:hAnsi="Arial"/>
-          <w:color w:val="000000"/>
-          <w:sz w:val="20"/>
-          <w:szCs w:val="20"/>
-          <w:shd w:fill="auto" w:val="clear"/>
-          <w:vertAlign w:val="baseline"/>
-          <w:rtl w:val="0"/>
-        </w:rPr>
-        <w:t xml:space="preserve">Primary role involved administration and maintenance of A</w:t>
-      </w:r>
-      <w:r>
-        <w:rPr>
-          <w:rFonts w:ascii="Arial" w:cs="Arial" w:eastAsia="Arial" w:hAnsi="Arial"/>
-          <w:rtl w:val="0"/>
-        </w:rPr>
-        <w:t xml:space="preserve">ctive Directory</w:t>
-      </w:r>
-      <w:r>
-        <w:rPr>
-          <w:rFonts w:ascii="Arial" w:cs="Arial" w:eastAsia="Arial" w:hAnsi="Arial"/>
-          <w:color w:val="000000"/>
-          <w:sz w:val="20"/>
-          <w:szCs w:val="20"/>
-          <w:shd w:fill="auto" w:val="clear"/>
-          <w:vertAlign w:val="baseline"/>
-          <w:rtl w:val="0"/>
-        </w:rPr>
-        <w:t xml:space="preserve"> Domain Services and Exchange mail, and maintenance of VMware ESXi hypervisors, and CentOS file servers, mail scanners, web servers, and Asterisk servers. Additional responsibilities included deploying low- or no-cost self-hosted tools and services to improve internal company functions.</w:t>
-      </w:r>
-      <w:r>
-        <w:rPr>
-          <w:rtl w:val="0"/>
-        </w:rPr>
-      </w:r>
-    </w:p>
-    <w:p>
+          <w:rFonts w:ascii="Arial" w:hAnsi="Arial" w:eastAsia="Arial" w:cs="Arial"/>
+          <w:color w:val="000000"/>
+          <w:sz w:val="18"/>
+          <w:szCs w:val="18"/>
+          <w:vertAlign w:val="baseline"/>
+        </w:rPr>
+      </w:pPr>
+      <w:r>
+        <w:rPr>
+          <w:rFonts w:ascii="Arial" w:hAnsi="Arial" w:eastAsia="Arial" w:cs="Arial"/>
+          <w:color w:val="000000"/>
+          <w:sz w:val="18"/>
+          <w:szCs w:val="18"/>
+          <w:vertAlign w:val="baseline"/>
+          <w:rtl w:val="0"/>
+        </w:rPr>
+        <w:t xml:space="preserve">Responsibilities involved the administration of Active Directory Domain Services and Exchange mail, and the regular maintenance of VMware ESXi hypervisors, CentOS file servers, mail scanners, web servers, and Asterisk servers. Additionally tasked with researching and deploying low- or no-cost self-hosted tools and services to improve internal company functions.</w:t>
+      </w:r>
+    </w:p>
+    <w:p xmlns:wp14="http://schemas.microsoft.com/office/word/2010/wordml" wp14:textId="77777777">
       <w:pPr>
         <w:tabs>
           <w:tab w:val="left" w:pos="8550"/>
           <w:tab w:val="left" w:pos="8640"/>
           <w:tab w:val="left" w:pos="10710"/>
         </w:tabs>
-        <w:spacing w:after="0" w:before="0" w:line="240" w:lineRule="auto"/>
+        <w:spacing w:before="0" w:after="0" w:line="240" w:lineRule="auto"/>
         <w:ind w:left="0" w:right="0" w:firstLine="0"/>
         <w:jc w:val="left"/>
         <w:rPr>
-          <w:rFonts w:ascii="Arial" w:cs="Arial" w:eastAsia="Arial" w:hAnsi="Arial"/>
+          <w:rFonts w:ascii="Arial" w:hAnsi="Arial" w:eastAsia="Arial" w:cs="Arial"/>
           <w:color w:val="000000"/>
           <w:sz w:val="12"/>
           <w:szCs w:val="12"/>
@@ -1591,34 +1464,34 @@
         </w:rPr>
       </w:r>
     </w:p>
-    <w:p>
+    <w:p xmlns:wp14="http://schemas.microsoft.com/office/word/2010/wordml" wp14:textId="77777777">
       <w:pPr>
         <w:tabs>
           <w:tab w:val="left" w:pos="8550"/>
           <w:tab w:val="left" w:pos="8640"/>
           <w:tab w:val="left" w:pos="10710"/>
         </w:tabs>
-        <w:spacing w:after="0" w:before="0" w:line="240" w:lineRule="auto"/>
+        <w:spacing w:before="0" w:after="0" w:line="240" w:lineRule="auto"/>
         <w:ind w:left="0" w:right="0" w:firstLine="0"/>
         <w:jc w:val="left"/>
         <w:rPr>
-          <w:rFonts w:ascii="Arial" w:cs="Arial" w:eastAsia="Arial" w:hAnsi="Arial"/>
+          <w:rFonts w:ascii="Arial" w:hAnsi="Arial" w:eastAsia="Arial" w:cs="Arial"/>
           <w:color w:val="000000"/>
           <w:sz w:val="24"/>
           <w:szCs w:val="24"/>
           <w:u w:val="single"/>
-          <w:shd w:fill="auto" w:val="clear"/>
-          <w:vertAlign w:val="baseline"/>
-        </w:rPr>
-      </w:pPr>
-      <w:r>
-        <w:rPr>
-          <w:rFonts w:ascii="Arial" w:cs="Arial" w:eastAsia="Arial" w:hAnsi="Arial"/>
+          <w:shd w:val="clear" w:fill="auto"/>
+          <w:vertAlign w:val="baseline"/>
+        </w:rPr>
+      </w:pPr>
+      <w:r>
+        <w:rPr>
+          <w:rFonts w:ascii="Arial" w:hAnsi="Arial" w:eastAsia="Arial" w:cs="Arial"/>
           <w:color w:val="000000"/>
           <w:sz w:val="24"/>
           <w:szCs w:val="24"/>
           <w:u w:val="single"/>
-          <w:shd w:fill="auto" w:val="clear"/>
+          <w:shd w:val="clear" w:fill="auto"/>
           <w:vertAlign w:val="baseline"/>
           <w:rtl w:val="0"/>
         </w:rPr>
@@ -1628,51 +1501,51 @@
     <w:tbl>
       <w:tblPr>
         <w:tblStyle w:val="Table3"/>
-        <w:tblW w:w="10800.0" w:type="dxa"/>
+        <w:tblW w:w="9285.0" w:type="dxa"/>
         <w:jc w:val="left"/>
         <w:tblInd w:w="0.0" w:type="dxa"/>
         <w:tblBorders>
-          <w:top w:color="000000" w:space="0" w:sz="0" w:val="nil"/>
-          <w:left w:color="000000" w:space="0" w:sz="0" w:val="nil"/>
-          <w:bottom w:color="000000" w:space="0" w:sz="0" w:val="nil"/>
-          <w:right w:color="000000" w:space="0" w:sz="0" w:val="nil"/>
-          <w:insideH w:color="000000" w:space="0" w:sz="0" w:val="nil"/>
-          <w:insideV w:color="000000" w:space="0" w:sz="0" w:val="nil"/>
+          <w:top w:val="nil" w:color="000000" w:sz="0" w:space="0"/>
+          <w:left w:val="nil" w:color="000000" w:sz="0" w:space="0"/>
+          <w:bottom w:val="nil" w:color="000000" w:sz="0" w:space="0"/>
+          <w:right w:val="nil" w:color="000000" w:sz="0" w:space="0"/>
+          <w:insideH w:val="nil" w:color="000000" w:sz="0" w:space="0"/>
+          <w:insideV w:val="nil" w:color="000000" w:sz="0" w:space="0"/>
         </w:tblBorders>
         <w:tblLayout w:type="fixed"/>
         <w:tblLook w:val="0600"/>
       </w:tblPr>
       <w:tblGrid>
-        <w:gridCol w:w="5400"/>
-        <w:gridCol w:w="5400"/>
+        <w:gridCol w:w="5760"/>
+        <w:gridCol w:w="3525"/>
         <w:tblGridChange w:id="0">
           <w:tblGrid>
-            <w:gridCol w:w="5400"/>
-            <w:gridCol w:w="5400"/>
+            <w:gridCol w:w="5760"/>
+            <w:gridCol w:w="3525"/>
           </w:tblGrid>
         </w:tblGridChange>
       </w:tblGrid>
-      <w:tr>
+      <w:tr xmlns:wp14="http://schemas.microsoft.com/office/word/2010/wordml" wp14:textId="77777777">
         <w:tc>
           <w:tcPr/>
-          <w:p>
+          <w:p wp14:textId="77777777">
             <w:pPr>
               <w:rPr>
-                <w:rFonts w:ascii="Arial" w:cs="Arial" w:eastAsia="Arial" w:hAnsi="Arial"/>
+                <w:rFonts w:ascii="Arial" w:hAnsi="Arial" w:eastAsia="Arial" w:cs="Arial"/>
                 <w:b w:val="1"/>
                 <w:color w:val="000000"/>
-                <w:sz w:val="24"/>
-                <w:szCs w:val="24"/>
+                <w:sz w:val="22"/>
+                <w:szCs w:val="22"/>
                 <w:vertAlign w:val="baseline"/>
               </w:rPr>
             </w:pPr>
             <w:r>
               <w:rPr>
-                <w:rFonts w:ascii="Arial" w:cs="Arial" w:eastAsia="Arial" w:hAnsi="Arial"/>
+                <w:rFonts w:ascii="Arial" w:hAnsi="Arial" w:eastAsia="Arial" w:cs="Arial"/>
                 <w:b w:val="1"/>
                 <w:color w:val="000000"/>
-                <w:sz w:val="24"/>
-                <w:szCs w:val="24"/>
+                <w:sz w:val="22"/>
+                <w:szCs w:val="22"/>
                 <w:vertAlign w:val="baseline"/>
                 <w:rtl w:val="0"/>
               </w:rPr>
@@ -1682,50 +1555,44 @@
         </w:tc>
         <w:tc>
           <w:tcPr/>
-          <w:p>
+          <w:p wp14:textId="77777777">
             <w:pPr>
               <w:jc w:val="right"/>
               <w:rPr>
-                <w:rFonts w:ascii="Arial" w:cs="Arial" w:eastAsia="Arial" w:hAnsi="Arial"/>
+                <w:rFonts w:ascii="Arial" w:hAnsi="Arial" w:eastAsia="Arial" w:cs="Arial"/>
                 <w:color w:val="000000"/>
-                <w:sz w:val="24"/>
-                <w:szCs w:val="24"/>
+                <w:sz w:val="22"/>
+                <w:szCs w:val="22"/>
                 <w:vertAlign w:val="baseline"/>
               </w:rPr>
             </w:pPr>
             <w:r>
               <w:rPr>
-                <w:rFonts w:ascii="Arial" w:cs="Arial" w:eastAsia="Arial" w:hAnsi="Arial"/>
-                <w:color w:val="000000"/>
-                <w:sz w:val="24"/>
-                <w:szCs w:val="24"/>
-                <w:vertAlign w:val="baseline"/>
                 <w:rtl w:val="0"/>
               </w:rPr>
-              <w:t xml:space="preserve">December 2015</w:t>
             </w:r>
           </w:p>
         </w:tc>
       </w:tr>
-      <w:tr>
+      <w:tr xmlns:wp14="http://schemas.microsoft.com/office/word/2010/wordml" wp14:textId="77777777">
         <w:tc>
           <w:tcPr/>
-          <w:p>
+          <w:p wp14:textId="77777777">
             <w:pPr>
               <w:rPr>
-                <w:rFonts w:ascii="Arial" w:cs="Arial" w:eastAsia="Arial" w:hAnsi="Arial"/>
+                <w:rFonts w:ascii="Arial" w:hAnsi="Arial" w:eastAsia="Arial" w:cs="Arial"/>
                 <w:color w:val="000000"/>
-                <w:sz w:val="24"/>
-                <w:szCs w:val="24"/>
+                <w:sz w:val="22"/>
+                <w:szCs w:val="22"/>
                 <w:vertAlign w:val="baseline"/>
               </w:rPr>
             </w:pPr>
             <w:r>
               <w:rPr>
-                <w:rFonts w:ascii="Arial" w:cs="Arial" w:eastAsia="Arial" w:hAnsi="Arial"/>
+                <w:rFonts w:ascii="Arial" w:hAnsi="Arial" w:eastAsia="Arial" w:cs="Arial"/>
                 <w:color w:val="000000"/>
-                <w:sz w:val="24"/>
-                <w:szCs w:val="24"/>
+                <w:sz w:val="22"/>
+                <w:szCs w:val="22"/>
                 <w:vertAlign w:val="baseline"/>
                 <w:rtl w:val="0"/>
               </w:rPr>
@@ -1735,37 +1602,44 @@
         </w:tc>
         <w:tc>
           <w:tcPr/>
-          <w:p>
+          <w:p wp14:textId="77777777">
             <w:pPr>
-              <w:rPr>
-                <w:rFonts w:ascii="Arial" w:cs="Arial" w:eastAsia="Arial" w:hAnsi="Arial"/>
+              <w:jc w:val="right"/>
+              <w:rPr>
+                <w:rFonts w:ascii="Arial" w:hAnsi="Arial" w:eastAsia="Arial" w:cs="Arial"/>
                 <w:color w:val="000000"/>
-                <w:sz w:val="24"/>
-                <w:szCs w:val="24"/>
+                <w:sz w:val="22"/>
+                <w:szCs w:val="22"/>
                 <w:vertAlign w:val="baseline"/>
               </w:rPr>
             </w:pPr>
             <w:r>
               <w:rPr>
+                <w:rFonts w:ascii="Arial" w:hAnsi="Arial" w:eastAsia="Arial" w:cs="Arial"/>
+                <w:color w:val="000000"/>
+                <w:sz w:val="22"/>
+                <w:szCs w:val="22"/>
+                <w:vertAlign w:val="baseline"/>
                 <w:rtl w:val="0"/>
               </w:rPr>
+              <w:t xml:space="preserve">December 2015</w:t>
             </w:r>
           </w:p>
         </w:tc>
       </w:tr>
     </w:tbl>
-    <w:p>
+    <w:p xmlns:wp14="http://schemas.microsoft.com/office/word/2010/wordml" wp14:textId="77777777">
       <w:pPr>
         <w:tabs>
           <w:tab w:val="left" w:pos="8550"/>
           <w:tab w:val="left" w:pos="8640"/>
           <w:tab w:val="left" w:pos="10710"/>
         </w:tabs>
-        <w:spacing w:after="0" w:before="0" w:line="360" w:lineRule="auto"/>
+        <w:spacing w:before="0" w:after="0" w:line="360" w:lineRule="auto"/>
         <w:ind w:left="0" w:right="0" w:firstLine="0"/>
         <w:jc w:val="left"/>
         <w:rPr>
-          <w:rFonts w:ascii="Arial" w:cs="Arial" w:eastAsia="Arial" w:hAnsi="Arial"/>
+          <w:rFonts w:ascii="Arial" w:hAnsi="Arial" w:eastAsia="Arial" w:cs="Arial"/>
           <w:color w:val="000000"/>
           <w:sz w:val="12"/>
           <w:szCs w:val="12"/>
@@ -1779,41 +1653,41 @@
         </w:rPr>
       </w:r>
     </w:p>
-    <w:p>
+    <w:p xmlns:wp14="http://schemas.microsoft.com/office/word/2010/wordml" wp14:textId="77777777">
       <w:pPr>
         <w:tabs>
           <w:tab w:val="left" w:pos="8550"/>
           <w:tab w:val="left" w:pos="8640"/>
           <w:tab w:val="left" w:pos="10710"/>
         </w:tabs>
-        <w:spacing w:after="0" w:before="0" w:line="360" w:lineRule="auto"/>
+        <w:spacing w:before="0" w:after="0" w:line="360" w:lineRule="auto"/>
         <w:ind w:left="0" w:right="0" w:firstLine="0"/>
         <w:jc w:val="left"/>
         <w:rPr>
-          <w:rFonts w:ascii="Arial" w:cs="Arial" w:eastAsia="Arial" w:hAnsi="Arial"/>
+          <w:rFonts w:ascii="Arial" w:hAnsi="Arial" w:eastAsia="Arial" w:cs="Arial"/>
           <w:color w:val="000000"/>
           <w:sz w:val="24"/>
           <w:szCs w:val="24"/>
           <w:u w:val="single"/>
-          <w:shd w:fill="auto" w:val="clear"/>
-          <w:vertAlign w:val="baseline"/>
-        </w:rPr>
-      </w:pPr>
-      <w:r>
-        <w:rPr>
-          <w:rFonts w:ascii="Arial" w:cs="Arial" w:eastAsia="Arial" w:hAnsi="Arial"/>
+          <w:shd w:val="clear" w:fill="auto"/>
+          <w:vertAlign w:val="baseline"/>
+        </w:rPr>
+      </w:pPr>
+      <w:r>
+        <w:rPr>
+          <w:rFonts w:ascii="Arial" w:hAnsi="Arial" w:eastAsia="Arial" w:cs="Arial"/>
           <w:color w:val="000000"/>
           <w:sz w:val="24"/>
           <w:szCs w:val="24"/>
           <w:u w:val="single"/>
-          <w:shd w:fill="auto" w:val="clear"/>
+          <w:shd w:val="clear" w:fill="auto"/>
           <w:vertAlign w:val="baseline"/>
           <w:rtl w:val="0"/>
         </w:rPr>
         <w:t xml:space="preserve">PERSONAL:</w:t>
       </w:r>
     </w:p>
-    <w:p>
+    <w:p xmlns:wp14="http://schemas.microsoft.com/office/word/2010/wordml" wp14:textId="77777777">
       <w:pPr>
         <w:numPr>
           <w:ilvl w:val="0"/>
@@ -1824,39 +1698,39 @@
           <w:tab w:val="left" w:pos="8640"/>
           <w:tab w:val="left" w:pos="10710"/>
         </w:tabs>
-        <w:spacing w:after="0" w:before="0" w:line="240" w:lineRule="auto"/>
+        <w:spacing w:before="0" w:after="0" w:line="240" w:lineRule="auto"/>
         <w:ind w:left="720" w:right="0" w:hanging="360"/>
         <w:jc w:val="left"/>
         <w:rPr>
-          <w:rFonts w:ascii="Arial" w:cs="Arial" w:eastAsia="Arial" w:hAnsi="Arial"/>
-          <w:color w:val="000000"/>
-          <w:sz w:val="20"/>
-          <w:szCs w:val="20"/>
-          <w:shd w:fill="auto" w:val="clear"/>
-          <w:vertAlign w:val="baseline"/>
-        </w:rPr>
-      </w:pPr>
-      <w:r>
-        <w:rPr>
-          <w:rFonts w:ascii="Arial" w:cs="Arial" w:eastAsia="Arial" w:hAnsi="Arial"/>
-          <w:color w:val="000000"/>
-          <w:sz w:val="20"/>
-          <w:szCs w:val="20"/>
-          <w:shd w:fill="auto" w:val="clear"/>
+          <w:rFonts w:ascii="Arial" w:hAnsi="Arial" w:eastAsia="Arial" w:cs="Arial"/>
+          <w:color w:val="000000"/>
+          <w:sz w:val="20"/>
+          <w:szCs w:val="20"/>
+          <w:shd w:val="clear" w:fill="auto"/>
+          <w:vertAlign w:val="baseline"/>
+        </w:rPr>
+      </w:pPr>
+      <w:r>
+        <w:rPr>
+          <w:rFonts w:ascii="Arial" w:hAnsi="Arial" w:eastAsia="Arial" w:cs="Arial"/>
+          <w:color w:val="000000"/>
+          <w:sz w:val="20"/>
+          <w:szCs w:val="20"/>
+          <w:shd w:val="clear" w:fill="auto"/>
           <w:vertAlign w:val="baseline"/>
           <w:rtl w:val="0"/>
         </w:rPr>
         <w:t xml:space="preserve">Portfolio: </w:t>
       </w:r>
-      <w:hyperlink r:id="rId6">
+      <w:hyperlink r:id="rId7">
         <w:r>
           <w:rPr>
-            <w:rFonts w:ascii="Arial" w:cs="Arial" w:eastAsia="Arial" w:hAnsi="Arial"/>
+            <w:rFonts w:ascii="Arial" w:hAnsi="Arial" w:eastAsia="Arial" w:cs="Arial"/>
             <w:color w:val="0000ff"/>
             <w:sz w:val="20"/>
             <w:szCs w:val="20"/>
             <w:u w:val="single"/>
-            <w:shd w:fill="auto" w:val="clear"/>
+            <w:shd w:val="clear" w:fill="auto"/>
             <w:vertAlign w:val="baseline"/>
             <w:rtl w:val="0"/>
           </w:rPr>
@@ -1869,7 +1743,7 @@
         </w:rPr>
       </w:r>
     </w:p>
-    <w:p>
+    <w:p xmlns:wp14="http://schemas.microsoft.com/office/word/2010/wordml" wp14:textId="77777777">
       <w:pPr>
         <w:numPr>
           <w:ilvl w:val="0"/>
@@ -1880,39 +1754,39 @@
           <w:tab w:val="left" w:pos="8640"/>
           <w:tab w:val="left" w:pos="10710"/>
         </w:tabs>
-        <w:spacing w:after="0" w:before="0" w:line="240" w:lineRule="auto"/>
+        <w:spacing w:before="0" w:after="0" w:line="240" w:lineRule="auto"/>
         <w:ind w:left="720" w:right="0" w:hanging="360"/>
         <w:jc w:val="left"/>
         <w:rPr>
-          <w:rFonts w:ascii="Arial" w:cs="Arial" w:eastAsia="Arial" w:hAnsi="Arial"/>
-          <w:color w:val="000000"/>
-          <w:sz w:val="20"/>
-          <w:szCs w:val="20"/>
-          <w:shd w:fill="auto" w:val="clear"/>
-          <w:vertAlign w:val="baseline"/>
-        </w:rPr>
-      </w:pPr>
-      <w:r>
-        <w:rPr>
-          <w:rFonts w:ascii="Arial" w:cs="Arial" w:eastAsia="Arial" w:hAnsi="Arial"/>
-          <w:color w:val="000000"/>
-          <w:sz w:val="20"/>
-          <w:szCs w:val="20"/>
-          <w:shd w:fill="auto" w:val="clear"/>
+          <w:rFonts w:ascii="Arial" w:hAnsi="Arial" w:eastAsia="Arial" w:cs="Arial"/>
+          <w:color w:val="000000"/>
+          <w:sz w:val="20"/>
+          <w:szCs w:val="20"/>
+          <w:shd w:val="clear" w:fill="auto"/>
+          <w:vertAlign w:val="baseline"/>
+        </w:rPr>
+      </w:pPr>
+      <w:r>
+        <w:rPr>
+          <w:rFonts w:ascii="Arial" w:hAnsi="Arial" w:eastAsia="Arial" w:cs="Arial"/>
+          <w:color w:val="000000"/>
+          <w:sz w:val="20"/>
+          <w:szCs w:val="20"/>
+          <w:shd w:val="clear" w:fill="auto"/>
           <w:vertAlign w:val="baseline"/>
           <w:rtl w:val="0"/>
         </w:rPr>
         <w:t xml:space="preserve">Projects: </w:t>
       </w:r>
-      <w:hyperlink r:id="rId7">
+      <w:hyperlink r:id="rId8">
         <w:r>
           <w:rPr>
-            <w:rFonts w:ascii="Arial" w:cs="Arial" w:eastAsia="Arial" w:hAnsi="Arial"/>
+            <w:rFonts w:ascii="Arial" w:hAnsi="Arial" w:eastAsia="Arial" w:cs="Arial"/>
             <w:color w:val="0000ff"/>
             <w:sz w:val="20"/>
             <w:szCs w:val="20"/>
             <w:u w:val="single"/>
-            <w:shd w:fill="auto" w:val="clear"/>
+            <w:shd w:val="clear" w:fill="auto"/>
             <w:vertAlign w:val="baseline"/>
             <w:rtl w:val="0"/>
           </w:rPr>
@@ -1926,8 +1800,8 @@
       </w:r>
     </w:p>
     <w:sectPr>
-      <w:pgSz w:h="15840" w:w="12240" w:orient="portrait"/>
-      <w:pgMar w:bottom="720" w:top="720" w:left="720" w:right="720" w:header="360" w:footer="360"/>
+      <w:pgSz w:w="12240" w:h="15840" w:orient="portrait"/>
+      <w:pgMar w:top="720" w:right="1440" w:bottom="720" w:left="1440" w:header="360" w:footer="360"/>
       <w:pgNumType w:start="1"/>
     </w:sectPr>
   </w:body>
@@ -2225,7 +2099,7 @@
 </file>
 
 <file path=word/styles.xml><?xml version="1.0" encoding="utf-8"?>
-<w:styles xmlns:mc="http://schemas.openxmlformats.org/markup-compatibility/2006" xmlns:o="urn:schemas-microsoft-com:office:office" xmlns:r="http://schemas.openxmlformats.org/officeDocument/2006/relationships" xmlns:m="http://schemas.openxmlformats.org/officeDocument/2006/math" xmlns:v="urn:schemas-microsoft-com:vml" xmlns:wp="http://schemas.openxmlformats.org/drawingml/2006/wordprocessingDrawing" xmlns:w10="urn:schemas-microsoft-com:office:word" xmlns:w="http://schemas.openxmlformats.org/wordprocessingml/2006/main" xmlns:wne="http://schemas.microsoft.com/office/word/2006/wordml" xmlns:sl="http://schemas.openxmlformats.org/schemaLibrary/2006/main" xmlns:a="http://schemas.openxmlformats.org/drawingml/2006/main" xmlns:pic="http://schemas.openxmlformats.org/drawingml/2006/picture" xmlns:c="http://schemas.openxmlformats.org/drawingml/2006/chart" xmlns:lc="http://schemas.openxmlformats.org/drawingml/2006/lockedCanvas" xmlns:dgm="http://schemas.openxmlformats.org/drawingml/2006/diagram" xmlns:wps="http://schemas.microsoft.com/office/word/2010/wordprocessingShape" xmlns:wpg="http://schemas.microsoft.com/office/word/2010/wordprocessingGroup" xmlns:w14="http://schemas.microsoft.com/office/word/2010/wordml" xmlns:w15="http://schemas.microsoft.com/office/word/2012/wordml">
+<w:styles xmlns:wp14="http://schemas.microsoft.com/office/word/2010/wordprocessingDrawing" xmlns:mc="http://schemas.openxmlformats.org/markup-compatibility/2006" xmlns:o="urn:schemas-microsoft-com:office:office" xmlns:r="http://schemas.openxmlformats.org/officeDocument/2006/relationships" xmlns:m="http://schemas.openxmlformats.org/officeDocument/2006/math" xmlns:v="urn:schemas-microsoft-com:vml" xmlns:wp="http://schemas.openxmlformats.org/drawingml/2006/wordprocessingDrawing" xmlns:w10="urn:schemas-microsoft-com:office:word" xmlns:w="http://schemas.openxmlformats.org/wordprocessingml/2006/main" xmlns:wne="http://schemas.microsoft.com/office/word/2006/wordml" xmlns:sl="http://schemas.openxmlformats.org/schemaLibrary/2006/main" xmlns:a="http://schemas.openxmlformats.org/drawingml/2006/main" xmlns:pic="http://schemas.openxmlformats.org/drawingml/2006/picture" xmlns:c="http://schemas.openxmlformats.org/drawingml/2006/chart" xmlns:lc="http://schemas.openxmlformats.org/drawingml/2006/lockedCanvas" xmlns:dgm="http://schemas.openxmlformats.org/drawingml/2006/diagram" xmlns:wps="http://schemas.microsoft.com/office/word/2010/wordprocessingShape" xmlns:wpg="http://schemas.microsoft.com/office/word/2010/wordprocessingGroup" xmlns:w14="http://schemas.microsoft.com/office/word/2010/wordml" xmlns:w15="http://schemas.microsoft.com/office/word/2012/wordml" mc:Ignorable="wp14">
   <w:docDefaults>
     <w:rPrDefault>
       <w:rPr/>
@@ -2235,10 +2109,10 @@
     </w:pPrDefault>
   </w:docDefaults>
   <w:style w:type="paragraph" w:styleId="Normal" w:default="1">
-    <w:name w:val="normal"/>
+    <w:name w:val="Normal"/>
   </w:style>
   <w:style w:type="table" w:styleId="TableNormal" w:default="1">
-    <w:name w:val="Table Normal"/>
+    <w:name w:val="Normal Table"/>
   </w:style>
   <w:style w:type="paragraph" w:styleId="Heading1">
     <w:name w:val="heading 1"/>
@@ -2247,7 +2121,7 @@
     <w:pPr>
       <w:keepNext w:val="1"/>
       <w:keepLines w:val="1"/>
-      <w:spacing w:after="120" w:before="480" w:lineRule="auto"/>
+      <w:spacing w:before="480" w:after="120" w:lineRule="auto"/>
     </w:pPr>
     <w:rPr>
       <w:b w:val="1"/>
@@ -2262,7 +2136,7 @@
     <w:pPr>
       <w:keepNext w:val="1"/>
       <w:keepLines w:val="1"/>
-      <w:spacing w:after="80" w:before="360" w:lineRule="auto"/>
+      <w:spacing w:before="360" w:after="80" w:lineRule="auto"/>
     </w:pPr>
     <w:rPr>
       <w:b w:val="1"/>
@@ -2277,7 +2151,7 @@
     <w:pPr>
       <w:keepNext w:val="1"/>
       <w:keepLines w:val="1"/>
-      <w:spacing w:after="80" w:before="280" w:lineRule="auto"/>
+      <w:spacing w:before="280" w:after="80" w:lineRule="auto"/>
     </w:pPr>
     <w:rPr>
       <w:b w:val="1"/>
@@ -2292,7 +2166,7 @@
     <w:pPr>
       <w:keepNext w:val="1"/>
       <w:keepLines w:val="1"/>
-      <w:spacing w:after="40" w:before="240" w:lineRule="auto"/>
+      <w:spacing w:before="240" w:after="40" w:lineRule="auto"/>
     </w:pPr>
     <w:rPr>
       <w:b w:val="1"/>
@@ -2307,7 +2181,7 @@
     <w:pPr>
       <w:keepNext w:val="1"/>
       <w:keepLines w:val="1"/>
-      <w:spacing w:after="40" w:before="220" w:lineRule="auto"/>
+      <w:spacing w:before="220" w:after="40" w:lineRule="auto"/>
     </w:pPr>
     <w:rPr>
       <w:b w:val="1"/>
@@ -2322,7 +2196,7 @@
     <w:pPr>
       <w:keepNext w:val="1"/>
       <w:keepLines w:val="1"/>
-      <w:spacing w:after="40" w:before="200" w:lineRule="auto"/>
+      <w:spacing w:before="200" w:after="40" w:lineRule="auto"/>
     </w:pPr>
     <w:rPr>
       <w:b w:val="1"/>
@@ -2337,7 +2211,7 @@
     <w:pPr>
       <w:keepNext w:val="1"/>
       <w:keepLines w:val="1"/>
-      <w:spacing w:after="120" w:before="480" w:lineRule="auto"/>
+      <w:spacing w:before="480" w:after="120" w:lineRule="auto"/>
     </w:pPr>
     <w:rPr>
       <w:b w:val="1"/>
@@ -2352,10 +2226,10 @@
     <w:pPr>
       <w:keepNext w:val="1"/>
       <w:keepLines w:val="1"/>
-      <w:spacing w:after="80" w:before="360" w:lineRule="auto"/>
+      <w:spacing w:before="360" w:after="80" w:lineRule="auto"/>
     </w:pPr>
     <w:rPr>
-      <w:rFonts w:ascii="Georgia" w:cs="Georgia" w:eastAsia="Georgia" w:hAnsi="Georgia"/>
+      <w:rFonts w:ascii="Georgia" w:hAnsi="Georgia" w:eastAsia="Georgia" w:cs="Georgia"/>
       <w:i w:val="1"/>
       <w:color w:val="666666"/>
       <w:sz w:val="48"/>

</xml_diff>